<commit_message>
Adding model 6 results
</commit_message>
<xml_diff>
--- a/Files/ModelStructures.docx
+++ b/Files/ModelStructures.docx
@@ -7028,6 +7028,2275 @@
       </w:r>
     </w:p>
     <w:p/>
+    <w:p>
+      <w:r>
+        <w:t xml:space="preserve">Model 6 : </w:t>
+      </w:r>
+    </w:p>
+    <w:p/>
+    <w:p>
+      <w:pPr>
+        <w:tabs>
+          <w:tab w:val="left" w:pos="916"/>
+          <w:tab w:val="left" w:pos="1832"/>
+          <w:tab w:val="left" w:pos="2748"/>
+          <w:tab w:val="left" w:pos="3664"/>
+          <w:tab w:val="left" w:pos="4580"/>
+          <w:tab w:val="left" w:pos="5496"/>
+          <w:tab w:val="left" w:pos="6412"/>
+          <w:tab w:val="left" w:pos="7328"/>
+          <w:tab w:val="left" w:pos="8244"/>
+          <w:tab w:val="left" w:pos="9160"/>
+          <w:tab w:val="left" w:pos="10076"/>
+          <w:tab w:val="left" w:pos="10992"/>
+          <w:tab w:val="left" w:pos="11908"/>
+          <w:tab w:val="left" w:pos="12824"/>
+          <w:tab w:val="left" w:pos="13740"/>
+          <w:tab w:val="left" w:pos="14656"/>
+        </w:tabs>
+        <w:wordWrap w:val="0"/>
+        <w:textAlignment w:val="baseline"/>
+        <w:rPr>
+          <w:rFonts w:ascii="Courier New" w:eastAsia="Times New Roman" w:hAnsi="Courier New" w:cs="Courier New"/>
+          <w:color w:val="000000"/>
+          <w:sz w:val="21"/>
+          <w:szCs w:val="21"/>
+        </w:rPr>
+      </w:pPr>
+      <w:r>
+        <w:rPr>
+          <w:rFonts w:ascii="Courier New" w:eastAsia="Times New Roman" w:hAnsi="Courier New" w:cs="Courier New"/>
+          <w:color w:val="000000"/>
+          <w:sz w:val="21"/>
+          <w:szCs w:val="21"/>
+        </w:rPr>
+        <w:t xml:space="preserve">Layer (type)                 Output Shape              Param #   </w:t>
+      </w:r>
+    </w:p>
+    <w:p>
+      <w:pPr>
+        <w:tabs>
+          <w:tab w:val="left" w:pos="916"/>
+          <w:tab w:val="left" w:pos="1832"/>
+          <w:tab w:val="left" w:pos="2748"/>
+          <w:tab w:val="left" w:pos="3664"/>
+          <w:tab w:val="left" w:pos="4580"/>
+          <w:tab w:val="left" w:pos="5496"/>
+          <w:tab w:val="left" w:pos="6412"/>
+          <w:tab w:val="left" w:pos="7328"/>
+          <w:tab w:val="left" w:pos="8244"/>
+          <w:tab w:val="left" w:pos="9160"/>
+          <w:tab w:val="left" w:pos="10076"/>
+          <w:tab w:val="left" w:pos="10992"/>
+          <w:tab w:val="left" w:pos="11908"/>
+          <w:tab w:val="left" w:pos="12824"/>
+          <w:tab w:val="left" w:pos="13740"/>
+          <w:tab w:val="left" w:pos="14656"/>
+        </w:tabs>
+        <w:wordWrap w:val="0"/>
+        <w:textAlignment w:val="baseline"/>
+        <w:rPr>
+          <w:rFonts w:ascii="Courier New" w:eastAsia="Times New Roman" w:hAnsi="Courier New" w:cs="Courier New"/>
+          <w:color w:val="000000"/>
+          <w:sz w:val="21"/>
+          <w:szCs w:val="21"/>
+        </w:rPr>
+      </w:pPr>
+      <w:r>
+        <w:rPr>
+          <w:rFonts w:ascii="Courier New" w:eastAsia="Times New Roman" w:hAnsi="Courier New" w:cs="Courier New"/>
+          <w:color w:val="000000"/>
+          <w:sz w:val="21"/>
+          <w:szCs w:val="21"/>
+        </w:rPr>
+        <w:t>=================================================================</w:t>
+      </w:r>
+    </w:p>
+    <w:p>
+      <w:pPr>
+        <w:tabs>
+          <w:tab w:val="left" w:pos="916"/>
+          <w:tab w:val="left" w:pos="1832"/>
+          <w:tab w:val="left" w:pos="2748"/>
+          <w:tab w:val="left" w:pos="3664"/>
+          <w:tab w:val="left" w:pos="4580"/>
+          <w:tab w:val="left" w:pos="5496"/>
+          <w:tab w:val="left" w:pos="6412"/>
+          <w:tab w:val="left" w:pos="7328"/>
+          <w:tab w:val="left" w:pos="8244"/>
+          <w:tab w:val="left" w:pos="9160"/>
+          <w:tab w:val="left" w:pos="10076"/>
+          <w:tab w:val="left" w:pos="10992"/>
+          <w:tab w:val="left" w:pos="11908"/>
+          <w:tab w:val="left" w:pos="12824"/>
+          <w:tab w:val="left" w:pos="13740"/>
+          <w:tab w:val="left" w:pos="14656"/>
+        </w:tabs>
+        <w:wordWrap w:val="0"/>
+        <w:textAlignment w:val="baseline"/>
+        <w:rPr>
+          <w:rFonts w:ascii="Courier New" w:eastAsia="Times New Roman" w:hAnsi="Courier New" w:cs="Courier New"/>
+          <w:color w:val="000000"/>
+          <w:sz w:val="21"/>
+          <w:szCs w:val="21"/>
+        </w:rPr>
+      </w:pPr>
+      <w:r>
+        <w:rPr>
+          <w:rFonts w:ascii="Courier New" w:eastAsia="Times New Roman" w:hAnsi="Courier New" w:cs="Courier New"/>
+          <w:color w:val="000000"/>
+          <w:sz w:val="21"/>
+          <w:szCs w:val="21"/>
+        </w:rPr>
+        <w:t xml:space="preserve">conv2d_1 (Conv2D)            (None, 32, 32, 32)        896       </w:t>
+      </w:r>
+    </w:p>
+    <w:p>
+      <w:pPr>
+        <w:tabs>
+          <w:tab w:val="left" w:pos="916"/>
+          <w:tab w:val="left" w:pos="1832"/>
+          <w:tab w:val="left" w:pos="2748"/>
+          <w:tab w:val="left" w:pos="3664"/>
+          <w:tab w:val="left" w:pos="4580"/>
+          <w:tab w:val="left" w:pos="5496"/>
+          <w:tab w:val="left" w:pos="6412"/>
+          <w:tab w:val="left" w:pos="7328"/>
+          <w:tab w:val="left" w:pos="8244"/>
+          <w:tab w:val="left" w:pos="9160"/>
+          <w:tab w:val="left" w:pos="10076"/>
+          <w:tab w:val="left" w:pos="10992"/>
+          <w:tab w:val="left" w:pos="11908"/>
+          <w:tab w:val="left" w:pos="12824"/>
+          <w:tab w:val="left" w:pos="13740"/>
+          <w:tab w:val="left" w:pos="14656"/>
+        </w:tabs>
+        <w:wordWrap w:val="0"/>
+        <w:textAlignment w:val="baseline"/>
+        <w:rPr>
+          <w:rFonts w:ascii="Courier New" w:eastAsia="Times New Roman" w:hAnsi="Courier New" w:cs="Courier New"/>
+          <w:color w:val="000000"/>
+          <w:sz w:val="21"/>
+          <w:szCs w:val="21"/>
+        </w:rPr>
+      </w:pPr>
+      <w:r>
+        <w:rPr>
+          <w:rFonts w:ascii="Courier New" w:eastAsia="Times New Roman" w:hAnsi="Courier New" w:cs="Courier New"/>
+          <w:color w:val="000000"/>
+          <w:sz w:val="21"/>
+          <w:szCs w:val="21"/>
+        </w:rPr>
+        <w:t>_________________________________________________________________</w:t>
+      </w:r>
+    </w:p>
+    <w:p>
+      <w:pPr>
+        <w:tabs>
+          <w:tab w:val="left" w:pos="916"/>
+          <w:tab w:val="left" w:pos="1832"/>
+          <w:tab w:val="left" w:pos="2748"/>
+          <w:tab w:val="left" w:pos="3664"/>
+          <w:tab w:val="left" w:pos="4580"/>
+          <w:tab w:val="left" w:pos="5496"/>
+          <w:tab w:val="left" w:pos="6412"/>
+          <w:tab w:val="left" w:pos="7328"/>
+          <w:tab w:val="left" w:pos="8244"/>
+          <w:tab w:val="left" w:pos="9160"/>
+          <w:tab w:val="left" w:pos="10076"/>
+          <w:tab w:val="left" w:pos="10992"/>
+          <w:tab w:val="left" w:pos="11908"/>
+          <w:tab w:val="left" w:pos="12824"/>
+          <w:tab w:val="left" w:pos="13740"/>
+          <w:tab w:val="left" w:pos="14656"/>
+        </w:tabs>
+        <w:wordWrap w:val="0"/>
+        <w:textAlignment w:val="baseline"/>
+        <w:rPr>
+          <w:rFonts w:ascii="Courier New" w:eastAsia="Times New Roman" w:hAnsi="Courier New" w:cs="Courier New"/>
+          <w:color w:val="000000"/>
+          <w:sz w:val="21"/>
+          <w:szCs w:val="21"/>
+        </w:rPr>
+      </w:pPr>
+      <w:r>
+        <w:rPr>
+          <w:rFonts w:ascii="Courier New" w:eastAsia="Times New Roman" w:hAnsi="Courier New" w:cs="Courier New"/>
+          <w:color w:val="000000"/>
+          <w:sz w:val="21"/>
+          <w:szCs w:val="21"/>
+        </w:rPr>
+        <w:t xml:space="preserve">activation_1 (Activation)    (None, 32, 32, 32)        0         </w:t>
+      </w:r>
+    </w:p>
+    <w:p>
+      <w:pPr>
+        <w:tabs>
+          <w:tab w:val="left" w:pos="916"/>
+          <w:tab w:val="left" w:pos="1832"/>
+          <w:tab w:val="left" w:pos="2748"/>
+          <w:tab w:val="left" w:pos="3664"/>
+          <w:tab w:val="left" w:pos="4580"/>
+          <w:tab w:val="left" w:pos="5496"/>
+          <w:tab w:val="left" w:pos="6412"/>
+          <w:tab w:val="left" w:pos="7328"/>
+          <w:tab w:val="left" w:pos="8244"/>
+          <w:tab w:val="left" w:pos="9160"/>
+          <w:tab w:val="left" w:pos="10076"/>
+          <w:tab w:val="left" w:pos="10992"/>
+          <w:tab w:val="left" w:pos="11908"/>
+          <w:tab w:val="left" w:pos="12824"/>
+          <w:tab w:val="left" w:pos="13740"/>
+          <w:tab w:val="left" w:pos="14656"/>
+        </w:tabs>
+        <w:wordWrap w:val="0"/>
+        <w:textAlignment w:val="baseline"/>
+        <w:rPr>
+          <w:rFonts w:ascii="Courier New" w:eastAsia="Times New Roman" w:hAnsi="Courier New" w:cs="Courier New"/>
+          <w:color w:val="000000"/>
+          <w:sz w:val="21"/>
+          <w:szCs w:val="21"/>
+        </w:rPr>
+      </w:pPr>
+      <w:r>
+        <w:rPr>
+          <w:rFonts w:ascii="Courier New" w:eastAsia="Times New Roman" w:hAnsi="Courier New" w:cs="Courier New"/>
+          <w:color w:val="000000"/>
+          <w:sz w:val="21"/>
+          <w:szCs w:val="21"/>
+        </w:rPr>
+        <w:t>_________________________________________________________________</w:t>
+      </w:r>
+    </w:p>
+    <w:p>
+      <w:pPr>
+        <w:tabs>
+          <w:tab w:val="left" w:pos="916"/>
+          <w:tab w:val="left" w:pos="1832"/>
+          <w:tab w:val="left" w:pos="2748"/>
+          <w:tab w:val="left" w:pos="3664"/>
+          <w:tab w:val="left" w:pos="4580"/>
+          <w:tab w:val="left" w:pos="5496"/>
+          <w:tab w:val="left" w:pos="6412"/>
+          <w:tab w:val="left" w:pos="7328"/>
+          <w:tab w:val="left" w:pos="8244"/>
+          <w:tab w:val="left" w:pos="9160"/>
+          <w:tab w:val="left" w:pos="10076"/>
+          <w:tab w:val="left" w:pos="10992"/>
+          <w:tab w:val="left" w:pos="11908"/>
+          <w:tab w:val="left" w:pos="12824"/>
+          <w:tab w:val="left" w:pos="13740"/>
+          <w:tab w:val="left" w:pos="14656"/>
+        </w:tabs>
+        <w:wordWrap w:val="0"/>
+        <w:textAlignment w:val="baseline"/>
+        <w:rPr>
+          <w:rFonts w:ascii="Courier New" w:eastAsia="Times New Roman" w:hAnsi="Courier New" w:cs="Courier New"/>
+          <w:color w:val="000000"/>
+          <w:sz w:val="21"/>
+          <w:szCs w:val="21"/>
+        </w:rPr>
+      </w:pPr>
+      <w:r>
+        <w:rPr>
+          <w:rFonts w:ascii="Courier New" w:eastAsia="Times New Roman" w:hAnsi="Courier New" w:cs="Courier New"/>
+          <w:color w:val="000000"/>
+          <w:sz w:val="21"/>
+          <w:szCs w:val="21"/>
+        </w:rPr>
+        <w:t xml:space="preserve">batch_normalization_1 (Batch (None, 32, 32, 32)        128       </w:t>
+      </w:r>
+    </w:p>
+    <w:p>
+      <w:pPr>
+        <w:tabs>
+          <w:tab w:val="left" w:pos="916"/>
+          <w:tab w:val="left" w:pos="1832"/>
+          <w:tab w:val="left" w:pos="2748"/>
+          <w:tab w:val="left" w:pos="3664"/>
+          <w:tab w:val="left" w:pos="4580"/>
+          <w:tab w:val="left" w:pos="5496"/>
+          <w:tab w:val="left" w:pos="6412"/>
+          <w:tab w:val="left" w:pos="7328"/>
+          <w:tab w:val="left" w:pos="8244"/>
+          <w:tab w:val="left" w:pos="9160"/>
+          <w:tab w:val="left" w:pos="10076"/>
+          <w:tab w:val="left" w:pos="10992"/>
+          <w:tab w:val="left" w:pos="11908"/>
+          <w:tab w:val="left" w:pos="12824"/>
+          <w:tab w:val="left" w:pos="13740"/>
+          <w:tab w:val="left" w:pos="14656"/>
+        </w:tabs>
+        <w:wordWrap w:val="0"/>
+        <w:textAlignment w:val="baseline"/>
+        <w:rPr>
+          <w:rFonts w:ascii="Courier New" w:eastAsia="Times New Roman" w:hAnsi="Courier New" w:cs="Courier New"/>
+          <w:color w:val="000000"/>
+          <w:sz w:val="21"/>
+          <w:szCs w:val="21"/>
+        </w:rPr>
+      </w:pPr>
+      <w:r>
+        <w:rPr>
+          <w:rFonts w:ascii="Courier New" w:eastAsia="Times New Roman" w:hAnsi="Courier New" w:cs="Courier New"/>
+          <w:color w:val="000000"/>
+          <w:sz w:val="21"/>
+          <w:szCs w:val="21"/>
+        </w:rPr>
+        <w:t>_________________________________________________________________</w:t>
+      </w:r>
+    </w:p>
+    <w:p>
+      <w:pPr>
+        <w:tabs>
+          <w:tab w:val="left" w:pos="916"/>
+          <w:tab w:val="left" w:pos="1832"/>
+          <w:tab w:val="left" w:pos="2748"/>
+          <w:tab w:val="left" w:pos="3664"/>
+          <w:tab w:val="left" w:pos="4580"/>
+          <w:tab w:val="left" w:pos="5496"/>
+          <w:tab w:val="left" w:pos="6412"/>
+          <w:tab w:val="left" w:pos="7328"/>
+          <w:tab w:val="left" w:pos="8244"/>
+          <w:tab w:val="left" w:pos="9160"/>
+          <w:tab w:val="left" w:pos="10076"/>
+          <w:tab w:val="left" w:pos="10992"/>
+          <w:tab w:val="left" w:pos="11908"/>
+          <w:tab w:val="left" w:pos="12824"/>
+          <w:tab w:val="left" w:pos="13740"/>
+          <w:tab w:val="left" w:pos="14656"/>
+        </w:tabs>
+        <w:wordWrap w:val="0"/>
+        <w:textAlignment w:val="baseline"/>
+        <w:rPr>
+          <w:rFonts w:ascii="Courier New" w:eastAsia="Times New Roman" w:hAnsi="Courier New" w:cs="Courier New"/>
+          <w:color w:val="000000"/>
+          <w:sz w:val="21"/>
+          <w:szCs w:val="21"/>
+        </w:rPr>
+      </w:pPr>
+      <w:r>
+        <w:rPr>
+          <w:rFonts w:ascii="Courier New" w:eastAsia="Times New Roman" w:hAnsi="Courier New" w:cs="Courier New"/>
+          <w:color w:val="000000"/>
+          <w:sz w:val="21"/>
+          <w:szCs w:val="21"/>
+        </w:rPr>
+        <w:t xml:space="preserve">conv2d_2 (Conv2D)            (None, 32, 32, 32)        9248      </w:t>
+      </w:r>
+    </w:p>
+    <w:p>
+      <w:pPr>
+        <w:tabs>
+          <w:tab w:val="left" w:pos="916"/>
+          <w:tab w:val="left" w:pos="1832"/>
+          <w:tab w:val="left" w:pos="2748"/>
+          <w:tab w:val="left" w:pos="3664"/>
+          <w:tab w:val="left" w:pos="4580"/>
+          <w:tab w:val="left" w:pos="5496"/>
+          <w:tab w:val="left" w:pos="6412"/>
+          <w:tab w:val="left" w:pos="7328"/>
+          <w:tab w:val="left" w:pos="8244"/>
+          <w:tab w:val="left" w:pos="9160"/>
+          <w:tab w:val="left" w:pos="10076"/>
+          <w:tab w:val="left" w:pos="10992"/>
+          <w:tab w:val="left" w:pos="11908"/>
+          <w:tab w:val="left" w:pos="12824"/>
+          <w:tab w:val="left" w:pos="13740"/>
+          <w:tab w:val="left" w:pos="14656"/>
+        </w:tabs>
+        <w:wordWrap w:val="0"/>
+        <w:textAlignment w:val="baseline"/>
+        <w:rPr>
+          <w:rFonts w:ascii="Courier New" w:eastAsia="Times New Roman" w:hAnsi="Courier New" w:cs="Courier New"/>
+          <w:color w:val="000000"/>
+          <w:sz w:val="21"/>
+          <w:szCs w:val="21"/>
+        </w:rPr>
+      </w:pPr>
+      <w:r>
+        <w:rPr>
+          <w:rFonts w:ascii="Courier New" w:eastAsia="Times New Roman" w:hAnsi="Courier New" w:cs="Courier New"/>
+          <w:color w:val="000000"/>
+          <w:sz w:val="21"/>
+          <w:szCs w:val="21"/>
+        </w:rPr>
+        <w:t>_________________________________________________________________</w:t>
+      </w:r>
+    </w:p>
+    <w:p>
+      <w:pPr>
+        <w:tabs>
+          <w:tab w:val="left" w:pos="916"/>
+          <w:tab w:val="left" w:pos="1832"/>
+          <w:tab w:val="left" w:pos="2748"/>
+          <w:tab w:val="left" w:pos="3664"/>
+          <w:tab w:val="left" w:pos="4580"/>
+          <w:tab w:val="left" w:pos="5496"/>
+          <w:tab w:val="left" w:pos="6412"/>
+          <w:tab w:val="left" w:pos="7328"/>
+          <w:tab w:val="left" w:pos="8244"/>
+          <w:tab w:val="left" w:pos="9160"/>
+          <w:tab w:val="left" w:pos="10076"/>
+          <w:tab w:val="left" w:pos="10992"/>
+          <w:tab w:val="left" w:pos="11908"/>
+          <w:tab w:val="left" w:pos="12824"/>
+          <w:tab w:val="left" w:pos="13740"/>
+          <w:tab w:val="left" w:pos="14656"/>
+        </w:tabs>
+        <w:wordWrap w:val="0"/>
+        <w:textAlignment w:val="baseline"/>
+        <w:rPr>
+          <w:rFonts w:ascii="Courier New" w:eastAsia="Times New Roman" w:hAnsi="Courier New" w:cs="Courier New"/>
+          <w:color w:val="000000"/>
+          <w:sz w:val="21"/>
+          <w:szCs w:val="21"/>
+        </w:rPr>
+      </w:pPr>
+      <w:r>
+        <w:rPr>
+          <w:rFonts w:ascii="Courier New" w:eastAsia="Times New Roman" w:hAnsi="Courier New" w:cs="Courier New"/>
+          <w:color w:val="000000"/>
+          <w:sz w:val="21"/>
+          <w:szCs w:val="21"/>
+        </w:rPr>
+        <w:t xml:space="preserve">activation_2 (Activation)    (None, 32, 32, 32)        0         </w:t>
+      </w:r>
+    </w:p>
+    <w:p>
+      <w:pPr>
+        <w:tabs>
+          <w:tab w:val="left" w:pos="916"/>
+          <w:tab w:val="left" w:pos="1832"/>
+          <w:tab w:val="left" w:pos="2748"/>
+          <w:tab w:val="left" w:pos="3664"/>
+          <w:tab w:val="left" w:pos="4580"/>
+          <w:tab w:val="left" w:pos="5496"/>
+          <w:tab w:val="left" w:pos="6412"/>
+          <w:tab w:val="left" w:pos="7328"/>
+          <w:tab w:val="left" w:pos="8244"/>
+          <w:tab w:val="left" w:pos="9160"/>
+          <w:tab w:val="left" w:pos="10076"/>
+          <w:tab w:val="left" w:pos="10992"/>
+          <w:tab w:val="left" w:pos="11908"/>
+          <w:tab w:val="left" w:pos="12824"/>
+          <w:tab w:val="left" w:pos="13740"/>
+          <w:tab w:val="left" w:pos="14656"/>
+        </w:tabs>
+        <w:wordWrap w:val="0"/>
+        <w:textAlignment w:val="baseline"/>
+        <w:rPr>
+          <w:rFonts w:ascii="Courier New" w:eastAsia="Times New Roman" w:hAnsi="Courier New" w:cs="Courier New"/>
+          <w:color w:val="000000"/>
+          <w:sz w:val="21"/>
+          <w:szCs w:val="21"/>
+        </w:rPr>
+      </w:pPr>
+      <w:r>
+        <w:rPr>
+          <w:rFonts w:ascii="Courier New" w:eastAsia="Times New Roman" w:hAnsi="Courier New" w:cs="Courier New"/>
+          <w:color w:val="000000"/>
+          <w:sz w:val="21"/>
+          <w:szCs w:val="21"/>
+        </w:rPr>
+        <w:t>_________________________________________________________________</w:t>
+      </w:r>
+    </w:p>
+    <w:p>
+      <w:pPr>
+        <w:tabs>
+          <w:tab w:val="left" w:pos="916"/>
+          <w:tab w:val="left" w:pos="1832"/>
+          <w:tab w:val="left" w:pos="2748"/>
+          <w:tab w:val="left" w:pos="3664"/>
+          <w:tab w:val="left" w:pos="4580"/>
+          <w:tab w:val="left" w:pos="5496"/>
+          <w:tab w:val="left" w:pos="6412"/>
+          <w:tab w:val="left" w:pos="7328"/>
+          <w:tab w:val="left" w:pos="8244"/>
+          <w:tab w:val="left" w:pos="9160"/>
+          <w:tab w:val="left" w:pos="10076"/>
+          <w:tab w:val="left" w:pos="10992"/>
+          <w:tab w:val="left" w:pos="11908"/>
+          <w:tab w:val="left" w:pos="12824"/>
+          <w:tab w:val="left" w:pos="13740"/>
+          <w:tab w:val="left" w:pos="14656"/>
+        </w:tabs>
+        <w:wordWrap w:val="0"/>
+        <w:textAlignment w:val="baseline"/>
+        <w:rPr>
+          <w:rFonts w:ascii="Courier New" w:eastAsia="Times New Roman" w:hAnsi="Courier New" w:cs="Courier New"/>
+          <w:color w:val="000000"/>
+          <w:sz w:val="21"/>
+          <w:szCs w:val="21"/>
+        </w:rPr>
+      </w:pPr>
+      <w:r>
+        <w:rPr>
+          <w:rFonts w:ascii="Courier New" w:eastAsia="Times New Roman" w:hAnsi="Courier New" w:cs="Courier New"/>
+          <w:color w:val="000000"/>
+          <w:sz w:val="21"/>
+          <w:szCs w:val="21"/>
+        </w:rPr>
+        <w:t xml:space="preserve">batch_normalization_2 (Batch (None, 32, 32, 32)        128       </w:t>
+      </w:r>
+    </w:p>
+    <w:p>
+      <w:pPr>
+        <w:tabs>
+          <w:tab w:val="left" w:pos="916"/>
+          <w:tab w:val="left" w:pos="1832"/>
+          <w:tab w:val="left" w:pos="2748"/>
+          <w:tab w:val="left" w:pos="3664"/>
+          <w:tab w:val="left" w:pos="4580"/>
+          <w:tab w:val="left" w:pos="5496"/>
+          <w:tab w:val="left" w:pos="6412"/>
+          <w:tab w:val="left" w:pos="7328"/>
+          <w:tab w:val="left" w:pos="8244"/>
+          <w:tab w:val="left" w:pos="9160"/>
+          <w:tab w:val="left" w:pos="10076"/>
+          <w:tab w:val="left" w:pos="10992"/>
+          <w:tab w:val="left" w:pos="11908"/>
+          <w:tab w:val="left" w:pos="12824"/>
+          <w:tab w:val="left" w:pos="13740"/>
+          <w:tab w:val="left" w:pos="14656"/>
+        </w:tabs>
+        <w:wordWrap w:val="0"/>
+        <w:textAlignment w:val="baseline"/>
+        <w:rPr>
+          <w:rFonts w:ascii="Courier New" w:eastAsia="Times New Roman" w:hAnsi="Courier New" w:cs="Courier New"/>
+          <w:color w:val="000000"/>
+          <w:sz w:val="21"/>
+          <w:szCs w:val="21"/>
+        </w:rPr>
+      </w:pPr>
+      <w:r>
+        <w:rPr>
+          <w:rFonts w:ascii="Courier New" w:eastAsia="Times New Roman" w:hAnsi="Courier New" w:cs="Courier New"/>
+          <w:color w:val="000000"/>
+          <w:sz w:val="21"/>
+          <w:szCs w:val="21"/>
+        </w:rPr>
+        <w:t>_________________________________________________________________</w:t>
+      </w:r>
+    </w:p>
+    <w:p>
+      <w:pPr>
+        <w:tabs>
+          <w:tab w:val="left" w:pos="916"/>
+          <w:tab w:val="left" w:pos="1832"/>
+          <w:tab w:val="left" w:pos="2748"/>
+          <w:tab w:val="left" w:pos="3664"/>
+          <w:tab w:val="left" w:pos="4580"/>
+          <w:tab w:val="left" w:pos="5496"/>
+          <w:tab w:val="left" w:pos="6412"/>
+          <w:tab w:val="left" w:pos="7328"/>
+          <w:tab w:val="left" w:pos="8244"/>
+          <w:tab w:val="left" w:pos="9160"/>
+          <w:tab w:val="left" w:pos="10076"/>
+          <w:tab w:val="left" w:pos="10992"/>
+          <w:tab w:val="left" w:pos="11908"/>
+          <w:tab w:val="left" w:pos="12824"/>
+          <w:tab w:val="left" w:pos="13740"/>
+          <w:tab w:val="left" w:pos="14656"/>
+        </w:tabs>
+        <w:wordWrap w:val="0"/>
+        <w:textAlignment w:val="baseline"/>
+        <w:rPr>
+          <w:rFonts w:ascii="Courier New" w:eastAsia="Times New Roman" w:hAnsi="Courier New" w:cs="Courier New"/>
+          <w:color w:val="000000"/>
+          <w:sz w:val="21"/>
+          <w:szCs w:val="21"/>
+        </w:rPr>
+      </w:pPr>
+      <w:r>
+        <w:rPr>
+          <w:rFonts w:ascii="Courier New" w:eastAsia="Times New Roman" w:hAnsi="Courier New" w:cs="Courier New"/>
+          <w:color w:val="000000"/>
+          <w:sz w:val="21"/>
+          <w:szCs w:val="21"/>
+        </w:rPr>
+        <w:t xml:space="preserve">max_pooling2d_1 (MaxPooling2 (None, 16, 16, 32)        0         </w:t>
+      </w:r>
+    </w:p>
+    <w:p>
+      <w:pPr>
+        <w:tabs>
+          <w:tab w:val="left" w:pos="916"/>
+          <w:tab w:val="left" w:pos="1832"/>
+          <w:tab w:val="left" w:pos="2748"/>
+          <w:tab w:val="left" w:pos="3664"/>
+          <w:tab w:val="left" w:pos="4580"/>
+          <w:tab w:val="left" w:pos="5496"/>
+          <w:tab w:val="left" w:pos="6412"/>
+          <w:tab w:val="left" w:pos="7328"/>
+          <w:tab w:val="left" w:pos="8244"/>
+          <w:tab w:val="left" w:pos="9160"/>
+          <w:tab w:val="left" w:pos="10076"/>
+          <w:tab w:val="left" w:pos="10992"/>
+          <w:tab w:val="left" w:pos="11908"/>
+          <w:tab w:val="left" w:pos="12824"/>
+          <w:tab w:val="left" w:pos="13740"/>
+          <w:tab w:val="left" w:pos="14656"/>
+        </w:tabs>
+        <w:wordWrap w:val="0"/>
+        <w:textAlignment w:val="baseline"/>
+        <w:rPr>
+          <w:rFonts w:ascii="Courier New" w:eastAsia="Times New Roman" w:hAnsi="Courier New" w:cs="Courier New"/>
+          <w:color w:val="000000"/>
+          <w:sz w:val="21"/>
+          <w:szCs w:val="21"/>
+        </w:rPr>
+      </w:pPr>
+      <w:r>
+        <w:rPr>
+          <w:rFonts w:ascii="Courier New" w:eastAsia="Times New Roman" w:hAnsi="Courier New" w:cs="Courier New"/>
+          <w:color w:val="000000"/>
+          <w:sz w:val="21"/>
+          <w:szCs w:val="21"/>
+        </w:rPr>
+        <w:lastRenderedPageBreak/>
+        <w:t>_________________________________________________________________</w:t>
+      </w:r>
+    </w:p>
+    <w:p>
+      <w:pPr>
+        <w:tabs>
+          <w:tab w:val="left" w:pos="916"/>
+          <w:tab w:val="left" w:pos="1832"/>
+          <w:tab w:val="left" w:pos="2748"/>
+          <w:tab w:val="left" w:pos="3664"/>
+          <w:tab w:val="left" w:pos="4580"/>
+          <w:tab w:val="left" w:pos="5496"/>
+          <w:tab w:val="left" w:pos="6412"/>
+          <w:tab w:val="left" w:pos="7328"/>
+          <w:tab w:val="left" w:pos="8244"/>
+          <w:tab w:val="left" w:pos="9160"/>
+          <w:tab w:val="left" w:pos="10076"/>
+          <w:tab w:val="left" w:pos="10992"/>
+          <w:tab w:val="left" w:pos="11908"/>
+          <w:tab w:val="left" w:pos="12824"/>
+          <w:tab w:val="left" w:pos="13740"/>
+          <w:tab w:val="left" w:pos="14656"/>
+        </w:tabs>
+        <w:wordWrap w:val="0"/>
+        <w:textAlignment w:val="baseline"/>
+        <w:rPr>
+          <w:rFonts w:ascii="Courier New" w:eastAsia="Times New Roman" w:hAnsi="Courier New" w:cs="Courier New"/>
+          <w:color w:val="000000"/>
+          <w:sz w:val="21"/>
+          <w:szCs w:val="21"/>
+        </w:rPr>
+      </w:pPr>
+      <w:r>
+        <w:rPr>
+          <w:rFonts w:ascii="Courier New" w:eastAsia="Times New Roman" w:hAnsi="Courier New" w:cs="Courier New"/>
+          <w:color w:val="000000"/>
+          <w:sz w:val="21"/>
+          <w:szCs w:val="21"/>
+        </w:rPr>
+        <w:t xml:space="preserve">dropout_1 (Dropout)          (None, 16, 16, 32)        0         </w:t>
+      </w:r>
+    </w:p>
+    <w:p>
+      <w:pPr>
+        <w:tabs>
+          <w:tab w:val="left" w:pos="916"/>
+          <w:tab w:val="left" w:pos="1832"/>
+          <w:tab w:val="left" w:pos="2748"/>
+          <w:tab w:val="left" w:pos="3664"/>
+          <w:tab w:val="left" w:pos="4580"/>
+          <w:tab w:val="left" w:pos="5496"/>
+          <w:tab w:val="left" w:pos="6412"/>
+          <w:tab w:val="left" w:pos="7328"/>
+          <w:tab w:val="left" w:pos="8244"/>
+          <w:tab w:val="left" w:pos="9160"/>
+          <w:tab w:val="left" w:pos="10076"/>
+          <w:tab w:val="left" w:pos="10992"/>
+          <w:tab w:val="left" w:pos="11908"/>
+          <w:tab w:val="left" w:pos="12824"/>
+          <w:tab w:val="left" w:pos="13740"/>
+          <w:tab w:val="left" w:pos="14656"/>
+        </w:tabs>
+        <w:wordWrap w:val="0"/>
+        <w:textAlignment w:val="baseline"/>
+        <w:rPr>
+          <w:rFonts w:ascii="Courier New" w:eastAsia="Times New Roman" w:hAnsi="Courier New" w:cs="Courier New"/>
+          <w:color w:val="000000"/>
+          <w:sz w:val="21"/>
+          <w:szCs w:val="21"/>
+        </w:rPr>
+      </w:pPr>
+      <w:r>
+        <w:rPr>
+          <w:rFonts w:ascii="Courier New" w:eastAsia="Times New Roman" w:hAnsi="Courier New" w:cs="Courier New"/>
+          <w:color w:val="000000"/>
+          <w:sz w:val="21"/>
+          <w:szCs w:val="21"/>
+        </w:rPr>
+        <w:t>_________________________________________________________________</w:t>
+      </w:r>
+    </w:p>
+    <w:p>
+      <w:pPr>
+        <w:tabs>
+          <w:tab w:val="left" w:pos="916"/>
+          <w:tab w:val="left" w:pos="1832"/>
+          <w:tab w:val="left" w:pos="2748"/>
+          <w:tab w:val="left" w:pos="3664"/>
+          <w:tab w:val="left" w:pos="4580"/>
+          <w:tab w:val="left" w:pos="5496"/>
+          <w:tab w:val="left" w:pos="6412"/>
+          <w:tab w:val="left" w:pos="7328"/>
+          <w:tab w:val="left" w:pos="8244"/>
+          <w:tab w:val="left" w:pos="9160"/>
+          <w:tab w:val="left" w:pos="10076"/>
+          <w:tab w:val="left" w:pos="10992"/>
+          <w:tab w:val="left" w:pos="11908"/>
+          <w:tab w:val="left" w:pos="12824"/>
+          <w:tab w:val="left" w:pos="13740"/>
+          <w:tab w:val="left" w:pos="14656"/>
+        </w:tabs>
+        <w:wordWrap w:val="0"/>
+        <w:textAlignment w:val="baseline"/>
+        <w:rPr>
+          <w:rFonts w:ascii="Courier New" w:eastAsia="Times New Roman" w:hAnsi="Courier New" w:cs="Courier New"/>
+          <w:color w:val="000000"/>
+          <w:sz w:val="21"/>
+          <w:szCs w:val="21"/>
+        </w:rPr>
+      </w:pPr>
+      <w:r>
+        <w:rPr>
+          <w:rFonts w:ascii="Courier New" w:eastAsia="Times New Roman" w:hAnsi="Courier New" w:cs="Courier New"/>
+          <w:color w:val="000000"/>
+          <w:sz w:val="21"/>
+          <w:szCs w:val="21"/>
+        </w:rPr>
+        <w:t xml:space="preserve">conv2d_3 (Conv2D)            (None, 16, 16, 64)        18496     </w:t>
+      </w:r>
+    </w:p>
+    <w:p>
+      <w:pPr>
+        <w:tabs>
+          <w:tab w:val="left" w:pos="916"/>
+          <w:tab w:val="left" w:pos="1832"/>
+          <w:tab w:val="left" w:pos="2748"/>
+          <w:tab w:val="left" w:pos="3664"/>
+          <w:tab w:val="left" w:pos="4580"/>
+          <w:tab w:val="left" w:pos="5496"/>
+          <w:tab w:val="left" w:pos="6412"/>
+          <w:tab w:val="left" w:pos="7328"/>
+          <w:tab w:val="left" w:pos="8244"/>
+          <w:tab w:val="left" w:pos="9160"/>
+          <w:tab w:val="left" w:pos="10076"/>
+          <w:tab w:val="left" w:pos="10992"/>
+          <w:tab w:val="left" w:pos="11908"/>
+          <w:tab w:val="left" w:pos="12824"/>
+          <w:tab w:val="left" w:pos="13740"/>
+          <w:tab w:val="left" w:pos="14656"/>
+        </w:tabs>
+        <w:wordWrap w:val="0"/>
+        <w:textAlignment w:val="baseline"/>
+        <w:rPr>
+          <w:rFonts w:ascii="Courier New" w:eastAsia="Times New Roman" w:hAnsi="Courier New" w:cs="Courier New"/>
+          <w:color w:val="000000"/>
+          <w:sz w:val="21"/>
+          <w:szCs w:val="21"/>
+        </w:rPr>
+      </w:pPr>
+      <w:r>
+        <w:rPr>
+          <w:rFonts w:ascii="Courier New" w:eastAsia="Times New Roman" w:hAnsi="Courier New" w:cs="Courier New"/>
+          <w:color w:val="000000"/>
+          <w:sz w:val="21"/>
+          <w:szCs w:val="21"/>
+        </w:rPr>
+        <w:t>_________________________________________________________________</w:t>
+      </w:r>
+    </w:p>
+    <w:p>
+      <w:pPr>
+        <w:tabs>
+          <w:tab w:val="left" w:pos="916"/>
+          <w:tab w:val="left" w:pos="1832"/>
+          <w:tab w:val="left" w:pos="2748"/>
+          <w:tab w:val="left" w:pos="3664"/>
+          <w:tab w:val="left" w:pos="4580"/>
+          <w:tab w:val="left" w:pos="5496"/>
+          <w:tab w:val="left" w:pos="6412"/>
+          <w:tab w:val="left" w:pos="7328"/>
+          <w:tab w:val="left" w:pos="8244"/>
+          <w:tab w:val="left" w:pos="9160"/>
+          <w:tab w:val="left" w:pos="10076"/>
+          <w:tab w:val="left" w:pos="10992"/>
+          <w:tab w:val="left" w:pos="11908"/>
+          <w:tab w:val="left" w:pos="12824"/>
+          <w:tab w:val="left" w:pos="13740"/>
+          <w:tab w:val="left" w:pos="14656"/>
+        </w:tabs>
+        <w:wordWrap w:val="0"/>
+        <w:textAlignment w:val="baseline"/>
+        <w:rPr>
+          <w:rFonts w:ascii="Courier New" w:eastAsia="Times New Roman" w:hAnsi="Courier New" w:cs="Courier New"/>
+          <w:color w:val="000000"/>
+          <w:sz w:val="21"/>
+          <w:szCs w:val="21"/>
+        </w:rPr>
+      </w:pPr>
+      <w:r>
+        <w:rPr>
+          <w:rFonts w:ascii="Courier New" w:eastAsia="Times New Roman" w:hAnsi="Courier New" w:cs="Courier New"/>
+          <w:color w:val="000000"/>
+          <w:sz w:val="21"/>
+          <w:szCs w:val="21"/>
+        </w:rPr>
+        <w:t xml:space="preserve">activation_3 (Activation)    (None, 16, 16, 64)        0         </w:t>
+      </w:r>
+    </w:p>
+    <w:p>
+      <w:pPr>
+        <w:tabs>
+          <w:tab w:val="left" w:pos="916"/>
+          <w:tab w:val="left" w:pos="1832"/>
+          <w:tab w:val="left" w:pos="2748"/>
+          <w:tab w:val="left" w:pos="3664"/>
+          <w:tab w:val="left" w:pos="4580"/>
+          <w:tab w:val="left" w:pos="5496"/>
+          <w:tab w:val="left" w:pos="6412"/>
+          <w:tab w:val="left" w:pos="7328"/>
+          <w:tab w:val="left" w:pos="8244"/>
+          <w:tab w:val="left" w:pos="9160"/>
+          <w:tab w:val="left" w:pos="10076"/>
+          <w:tab w:val="left" w:pos="10992"/>
+          <w:tab w:val="left" w:pos="11908"/>
+          <w:tab w:val="left" w:pos="12824"/>
+          <w:tab w:val="left" w:pos="13740"/>
+          <w:tab w:val="left" w:pos="14656"/>
+        </w:tabs>
+        <w:wordWrap w:val="0"/>
+        <w:textAlignment w:val="baseline"/>
+        <w:rPr>
+          <w:rFonts w:ascii="Courier New" w:eastAsia="Times New Roman" w:hAnsi="Courier New" w:cs="Courier New"/>
+          <w:color w:val="000000"/>
+          <w:sz w:val="21"/>
+          <w:szCs w:val="21"/>
+        </w:rPr>
+      </w:pPr>
+      <w:r>
+        <w:rPr>
+          <w:rFonts w:ascii="Courier New" w:eastAsia="Times New Roman" w:hAnsi="Courier New" w:cs="Courier New"/>
+          <w:color w:val="000000"/>
+          <w:sz w:val="21"/>
+          <w:szCs w:val="21"/>
+        </w:rPr>
+        <w:t>_________________________________________________________________</w:t>
+      </w:r>
+    </w:p>
+    <w:p>
+      <w:pPr>
+        <w:tabs>
+          <w:tab w:val="left" w:pos="916"/>
+          <w:tab w:val="left" w:pos="1832"/>
+          <w:tab w:val="left" w:pos="2748"/>
+          <w:tab w:val="left" w:pos="3664"/>
+          <w:tab w:val="left" w:pos="4580"/>
+          <w:tab w:val="left" w:pos="5496"/>
+          <w:tab w:val="left" w:pos="6412"/>
+          <w:tab w:val="left" w:pos="7328"/>
+          <w:tab w:val="left" w:pos="8244"/>
+          <w:tab w:val="left" w:pos="9160"/>
+          <w:tab w:val="left" w:pos="10076"/>
+          <w:tab w:val="left" w:pos="10992"/>
+          <w:tab w:val="left" w:pos="11908"/>
+          <w:tab w:val="left" w:pos="12824"/>
+          <w:tab w:val="left" w:pos="13740"/>
+          <w:tab w:val="left" w:pos="14656"/>
+        </w:tabs>
+        <w:wordWrap w:val="0"/>
+        <w:textAlignment w:val="baseline"/>
+        <w:rPr>
+          <w:rFonts w:ascii="Courier New" w:eastAsia="Times New Roman" w:hAnsi="Courier New" w:cs="Courier New"/>
+          <w:color w:val="000000"/>
+          <w:sz w:val="21"/>
+          <w:szCs w:val="21"/>
+        </w:rPr>
+      </w:pPr>
+      <w:r>
+        <w:rPr>
+          <w:rFonts w:ascii="Courier New" w:eastAsia="Times New Roman" w:hAnsi="Courier New" w:cs="Courier New"/>
+          <w:color w:val="000000"/>
+          <w:sz w:val="21"/>
+          <w:szCs w:val="21"/>
+        </w:rPr>
+        <w:t xml:space="preserve">batch_normalization_3 (Batch (None, 16, 16, 64)        256       </w:t>
+      </w:r>
+    </w:p>
+    <w:p>
+      <w:pPr>
+        <w:tabs>
+          <w:tab w:val="left" w:pos="916"/>
+          <w:tab w:val="left" w:pos="1832"/>
+          <w:tab w:val="left" w:pos="2748"/>
+          <w:tab w:val="left" w:pos="3664"/>
+          <w:tab w:val="left" w:pos="4580"/>
+          <w:tab w:val="left" w:pos="5496"/>
+          <w:tab w:val="left" w:pos="6412"/>
+          <w:tab w:val="left" w:pos="7328"/>
+          <w:tab w:val="left" w:pos="8244"/>
+          <w:tab w:val="left" w:pos="9160"/>
+          <w:tab w:val="left" w:pos="10076"/>
+          <w:tab w:val="left" w:pos="10992"/>
+          <w:tab w:val="left" w:pos="11908"/>
+          <w:tab w:val="left" w:pos="12824"/>
+          <w:tab w:val="left" w:pos="13740"/>
+          <w:tab w:val="left" w:pos="14656"/>
+        </w:tabs>
+        <w:wordWrap w:val="0"/>
+        <w:textAlignment w:val="baseline"/>
+        <w:rPr>
+          <w:rFonts w:ascii="Courier New" w:eastAsia="Times New Roman" w:hAnsi="Courier New" w:cs="Courier New"/>
+          <w:color w:val="000000"/>
+          <w:sz w:val="21"/>
+          <w:szCs w:val="21"/>
+        </w:rPr>
+      </w:pPr>
+      <w:r>
+        <w:rPr>
+          <w:rFonts w:ascii="Courier New" w:eastAsia="Times New Roman" w:hAnsi="Courier New" w:cs="Courier New"/>
+          <w:color w:val="000000"/>
+          <w:sz w:val="21"/>
+          <w:szCs w:val="21"/>
+        </w:rPr>
+        <w:t>_________________________________________________________________</w:t>
+      </w:r>
+    </w:p>
+    <w:p>
+      <w:pPr>
+        <w:tabs>
+          <w:tab w:val="left" w:pos="916"/>
+          <w:tab w:val="left" w:pos="1832"/>
+          <w:tab w:val="left" w:pos="2748"/>
+          <w:tab w:val="left" w:pos="3664"/>
+          <w:tab w:val="left" w:pos="4580"/>
+          <w:tab w:val="left" w:pos="5496"/>
+          <w:tab w:val="left" w:pos="6412"/>
+          <w:tab w:val="left" w:pos="7328"/>
+          <w:tab w:val="left" w:pos="8244"/>
+          <w:tab w:val="left" w:pos="9160"/>
+          <w:tab w:val="left" w:pos="10076"/>
+          <w:tab w:val="left" w:pos="10992"/>
+          <w:tab w:val="left" w:pos="11908"/>
+          <w:tab w:val="left" w:pos="12824"/>
+          <w:tab w:val="left" w:pos="13740"/>
+          <w:tab w:val="left" w:pos="14656"/>
+        </w:tabs>
+        <w:wordWrap w:val="0"/>
+        <w:textAlignment w:val="baseline"/>
+        <w:rPr>
+          <w:rFonts w:ascii="Courier New" w:eastAsia="Times New Roman" w:hAnsi="Courier New" w:cs="Courier New"/>
+          <w:color w:val="000000"/>
+          <w:sz w:val="21"/>
+          <w:szCs w:val="21"/>
+        </w:rPr>
+      </w:pPr>
+      <w:r>
+        <w:rPr>
+          <w:rFonts w:ascii="Courier New" w:eastAsia="Times New Roman" w:hAnsi="Courier New" w:cs="Courier New"/>
+          <w:color w:val="000000"/>
+          <w:sz w:val="21"/>
+          <w:szCs w:val="21"/>
+        </w:rPr>
+        <w:t xml:space="preserve">conv2d_4 (Conv2D)            (None, 16, 16, 64)        36928     </w:t>
+      </w:r>
+    </w:p>
+    <w:p>
+      <w:pPr>
+        <w:tabs>
+          <w:tab w:val="left" w:pos="916"/>
+          <w:tab w:val="left" w:pos="1832"/>
+          <w:tab w:val="left" w:pos="2748"/>
+          <w:tab w:val="left" w:pos="3664"/>
+          <w:tab w:val="left" w:pos="4580"/>
+          <w:tab w:val="left" w:pos="5496"/>
+          <w:tab w:val="left" w:pos="6412"/>
+          <w:tab w:val="left" w:pos="7328"/>
+          <w:tab w:val="left" w:pos="8244"/>
+          <w:tab w:val="left" w:pos="9160"/>
+          <w:tab w:val="left" w:pos="10076"/>
+          <w:tab w:val="left" w:pos="10992"/>
+          <w:tab w:val="left" w:pos="11908"/>
+          <w:tab w:val="left" w:pos="12824"/>
+          <w:tab w:val="left" w:pos="13740"/>
+          <w:tab w:val="left" w:pos="14656"/>
+        </w:tabs>
+        <w:wordWrap w:val="0"/>
+        <w:textAlignment w:val="baseline"/>
+        <w:rPr>
+          <w:rFonts w:ascii="Courier New" w:eastAsia="Times New Roman" w:hAnsi="Courier New" w:cs="Courier New"/>
+          <w:color w:val="000000"/>
+          <w:sz w:val="21"/>
+          <w:szCs w:val="21"/>
+        </w:rPr>
+      </w:pPr>
+      <w:r>
+        <w:rPr>
+          <w:rFonts w:ascii="Courier New" w:eastAsia="Times New Roman" w:hAnsi="Courier New" w:cs="Courier New"/>
+          <w:color w:val="000000"/>
+          <w:sz w:val="21"/>
+          <w:szCs w:val="21"/>
+        </w:rPr>
+        <w:t>_________________________________________________________________</w:t>
+      </w:r>
+    </w:p>
+    <w:p>
+      <w:pPr>
+        <w:tabs>
+          <w:tab w:val="left" w:pos="916"/>
+          <w:tab w:val="left" w:pos="1832"/>
+          <w:tab w:val="left" w:pos="2748"/>
+          <w:tab w:val="left" w:pos="3664"/>
+          <w:tab w:val="left" w:pos="4580"/>
+          <w:tab w:val="left" w:pos="5496"/>
+          <w:tab w:val="left" w:pos="6412"/>
+          <w:tab w:val="left" w:pos="7328"/>
+          <w:tab w:val="left" w:pos="8244"/>
+          <w:tab w:val="left" w:pos="9160"/>
+          <w:tab w:val="left" w:pos="10076"/>
+          <w:tab w:val="left" w:pos="10992"/>
+          <w:tab w:val="left" w:pos="11908"/>
+          <w:tab w:val="left" w:pos="12824"/>
+          <w:tab w:val="left" w:pos="13740"/>
+          <w:tab w:val="left" w:pos="14656"/>
+        </w:tabs>
+        <w:wordWrap w:val="0"/>
+        <w:textAlignment w:val="baseline"/>
+        <w:rPr>
+          <w:rFonts w:ascii="Courier New" w:eastAsia="Times New Roman" w:hAnsi="Courier New" w:cs="Courier New"/>
+          <w:color w:val="000000"/>
+          <w:sz w:val="21"/>
+          <w:szCs w:val="21"/>
+        </w:rPr>
+      </w:pPr>
+      <w:r>
+        <w:rPr>
+          <w:rFonts w:ascii="Courier New" w:eastAsia="Times New Roman" w:hAnsi="Courier New" w:cs="Courier New"/>
+          <w:color w:val="000000"/>
+          <w:sz w:val="21"/>
+          <w:szCs w:val="21"/>
+        </w:rPr>
+        <w:t xml:space="preserve">activation_4 (Activation)    (None, 16, 16, 64)        0         </w:t>
+      </w:r>
+    </w:p>
+    <w:p>
+      <w:pPr>
+        <w:tabs>
+          <w:tab w:val="left" w:pos="916"/>
+          <w:tab w:val="left" w:pos="1832"/>
+          <w:tab w:val="left" w:pos="2748"/>
+          <w:tab w:val="left" w:pos="3664"/>
+          <w:tab w:val="left" w:pos="4580"/>
+          <w:tab w:val="left" w:pos="5496"/>
+          <w:tab w:val="left" w:pos="6412"/>
+          <w:tab w:val="left" w:pos="7328"/>
+          <w:tab w:val="left" w:pos="8244"/>
+          <w:tab w:val="left" w:pos="9160"/>
+          <w:tab w:val="left" w:pos="10076"/>
+          <w:tab w:val="left" w:pos="10992"/>
+          <w:tab w:val="left" w:pos="11908"/>
+          <w:tab w:val="left" w:pos="12824"/>
+          <w:tab w:val="left" w:pos="13740"/>
+          <w:tab w:val="left" w:pos="14656"/>
+        </w:tabs>
+        <w:wordWrap w:val="0"/>
+        <w:textAlignment w:val="baseline"/>
+        <w:rPr>
+          <w:rFonts w:ascii="Courier New" w:eastAsia="Times New Roman" w:hAnsi="Courier New" w:cs="Courier New"/>
+          <w:color w:val="000000"/>
+          <w:sz w:val="21"/>
+          <w:szCs w:val="21"/>
+        </w:rPr>
+      </w:pPr>
+      <w:r>
+        <w:rPr>
+          <w:rFonts w:ascii="Courier New" w:eastAsia="Times New Roman" w:hAnsi="Courier New" w:cs="Courier New"/>
+          <w:color w:val="000000"/>
+          <w:sz w:val="21"/>
+          <w:szCs w:val="21"/>
+        </w:rPr>
+        <w:t>_________________________________________________________________</w:t>
+      </w:r>
+    </w:p>
+    <w:p>
+      <w:pPr>
+        <w:tabs>
+          <w:tab w:val="left" w:pos="916"/>
+          <w:tab w:val="left" w:pos="1832"/>
+          <w:tab w:val="left" w:pos="2748"/>
+          <w:tab w:val="left" w:pos="3664"/>
+          <w:tab w:val="left" w:pos="4580"/>
+          <w:tab w:val="left" w:pos="5496"/>
+          <w:tab w:val="left" w:pos="6412"/>
+          <w:tab w:val="left" w:pos="7328"/>
+          <w:tab w:val="left" w:pos="8244"/>
+          <w:tab w:val="left" w:pos="9160"/>
+          <w:tab w:val="left" w:pos="10076"/>
+          <w:tab w:val="left" w:pos="10992"/>
+          <w:tab w:val="left" w:pos="11908"/>
+          <w:tab w:val="left" w:pos="12824"/>
+          <w:tab w:val="left" w:pos="13740"/>
+          <w:tab w:val="left" w:pos="14656"/>
+        </w:tabs>
+        <w:wordWrap w:val="0"/>
+        <w:textAlignment w:val="baseline"/>
+        <w:rPr>
+          <w:rFonts w:ascii="Courier New" w:eastAsia="Times New Roman" w:hAnsi="Courier New" w:cs="Courier New"/>
+          <w:color w:val="000000"/>
+          <w:sz w:val="21"/>
+          <w:szCs w:val="21"/>
+        </w:rPr>
+      </w:pPr>
+      <w:r>
+        <w:rPr>
+          <w:rFonts w:ascii="Courier New" w:eastAsia="Times New Roman" w:hAnsi="Courier New" w:cs="Courier New"/>
+          <w:color w:val="000000"/>
+          <w:sz w:val="21"/>
+          <w:szCs w:val="21"/>
+        </w:rPr>
+        <w:t xml:space="preserve">batch_normalization_4 (Batch (None, 16, 16, 64)        256       </w:t>
+      </w:r>
+    </w:p>
+    <w:p>
+      <w:pPr>
+        <w:tabs>
+          <w:tab w:val="left" w:pos="916"/>
+          <w:tab w:val="left" w:pos="1832"/>
+          <w:tab w:val="left" w:pos="2748"/>
+          <w:tab w:val="left" w:pos="3664"/>
+          <w:tab w:val="left" w:pos="4580"/>
+          <w:tab w:val="left" w:pos="5496"/>
+          <w:tab w:val="left" w:pos="6412"/>
+          <w:tab w:val="left" w:pos="7328"/>
+          <w:tab w:val="left" w:pos="8244"/>
+          <w:tab w:val="left" w:pos="9160"/>
+          <w:tab w:val="left" w:pos="10076"/>
+          <w:tab w:val="left" w:pos="10992"/>
+          <w:tab w:val="left" w:pos="11908"/>
+          <w:tab w:val="left" w:pos="12824"/>
+          <w:tab w:val="left" w:pos="13740"/>
+          <w:tab w:val="left" w:pos="14656"/>
+        </w:tabs>
+        <w:wordWrap w:val="0"/>
+        <w:textAlignment w:val="baseline"/>
+        <w:rPr>
+          <w:rFonts w:ascii="Courier New" w:eastAsia="Times New Roman" w:hAnsi="Courier New" w:cs="Courier New"/>
+          <w:color w:val="000000"/>
+          <w:sz w:val="21"/>
+          <w:szCs w:val="21"/>
+        </w:rPr>
+      </w:pPr>
+      <w:r>
+        <w:rPr>
+          <w:rFonts w:ascii="Courier New" w:eastAsia="Times New Roman" w:hAnsi="Courier New" w:cs="Courier New"/>
+          <w:color w:val="000000"/>
+          <w:sz w:val="21"/>
+          <w:szCs w:val="21"/>
+        </w:rPr>
+        <w:t>_________________________________________________________________</w:t>
+      </w:r>
+    </w:p>
+    <w:p>
+      <w:pPr>
+        <w:tabs>
+          <w:tab w:val="left" w:pos="916"/>
+          <w:tab w:val="left" w:pos="1832"/>
+          <w:tab w:val="left" w:pos="2748"/>
+          <w:tab w:val="left" w:pos="3664"/>
+          <w:tab w:val="left" w:pos="4580"/>
+          <w:tab w:val="left" w:pos="5496"/>
+          <w:tab w:val="left" w:pos="6412"/>
+          <w:tab w:val="left" w:pos="7328"/>
+          <w:tab w:val="left" w:pos="8244"/>
+          <w:tab w:val="left" w:pos="9160"/>
+          <w:tab w:val="left" w:pos="10076"/>
+          <w:tab w:val="left" w:pos="10992"/>
+          <w:tab w:val="left" w:pos="11908"/>
+          <w:tab w:val="left" w:pos="12824"/>
+          <w:tab w:val="left" w:pos="13740"/>
+          <w:tab w:val="left" w:pos="14656"/>
+        </w:tabs>
+        <w:wordWrap w:val="0"/>
+        <w:textAlignment w:val="baseline"/>
+        <w:rPr>
+          <w:rFonts w:ascii="Courier New" w:eastAsia="Times New Roman" w:hAnsi="Courier New" w:cs="Courier New"/>
+          <w:color w:val="000000"/>
+          <w:sz w:val="21"/>
+          <w:szCs w:val="21"/>
+        </w:rPr>
+      </w:pPr>
+      <w:r>
+        <w:rPr>
+          <w:rFonts w:ascii="Courier New" w:eastAsia="Times New Roman" w:hAnsi="Courier New" w:cs="Courier New"/>
+          <w:color w:val="000000"/>
+          <w:sz w:val="21"/>
+          <w:szCs w:val="21"/>
+        </w:rPr>
+        <w:t xml:space="preserve">max_pooling2d_2 (MaxPooling2 (None, 8, 8, 64)          0         </w:t>
+      </w:r>
+    </w:p>
+    <w:p>
+      <w:pPr>
+        <w:tabs>
+          <w:tab w:val="left" w:pos="916"/>
+          <w:tab w:val="left" w:pos="1832"/>
+          <w:tab w:val="left" w:pos="2748"/>
+          <w:tab w:val="left" w:pos="3664"/>
+          <w:tab w:val="left" w:pos="4580"/>
+          <w:tab w:val="left" w:pos="5496"/>
+          <w:tab w:val="left" w:pos="6412"/>
+          <w:tab w:val="left" w:pos="7328"/>
+          <w:tab w:val="left" w:pos="8244"/>
+          <w:tab w:val="left" w:pos="9160"/>
+          <w:tab w:val="left" w:pos="10076"/>
+          <w:tab w:val="left" w:pos="10992"/>
+          <w:tab w:val="left" w:pos="11908"/>
+          <w:tab w:val="left" w:pos="12824"/>
+          <w:tab w:val="left" w:pos="13740"/>
+          <w:tab w:val="left" w:pos="14656"/>
+        </w:tabs>
+        <w:wordWrap w:val="0"/>
+        <w:textAlignment w:val="baseline"/>
+        <w:rPr>
+          <w:rFonts w:ascii="Courier New" w:eastAsia="Times New Roman" w:hAnsi="Courier New" w:cs="Courier New"/>
+          <w:color w:val="000000"/>
+          <w:sz w:val="21"/>
+          <w:szCs w:val="21"/>
+        </w:rPr>
+      </w:pPr>
+      <w:r>
+        <w:rPr>
+          <w:rFonts w:ascii="Courier New" w:eastAsia="Times New Roman" w:hAnsi="Courier New" w:cs="Courier New"/>
+          <w:color w:val="000000"/>
+          <w:sz w:val="21"/>
+          <w:szCs w:val="21"/>
+        </w:rPr>
+        <w:t>_________________________________________________________________</w:t>
+      </w:r>
+    </w:p>
+    <w:p>
+      <w:pPr>
+        <w:tabs>
+          <w:tab w:val="left" w:pos="916"/>
+          <w:tab w:val="left" w:pos="1832"/>
+          <w:tab w:val="left" w:pos="2748"/>
+          <w:tab w:val="left" w:pos="3664"/>
+          <w:tab w:val="left" w:pos="4580"/>
+          <w:tab w:val="left" w:pos="5496"/>
+          <w:tab w:val="left" w:pos="6412"/>
+          <w:tab w:val="left" w:pos="7328"/>
+          <w:tab w:val="left" w:pos="8244"/>
+          <w:tab w:val="left" w:pos="9160"/>
+          <w:tab w:val="left" w:pos="10076"/>
+          <w:tab w:val="left" w:pos="10992"/>
+          <w:tab w:val="left" w:pos="11908"/>
+          <w:tab w:val="left" w:pos="12824"/>
+          <w:tab w:val="left" w:pos="13740"/>
+          <w:tab w:val="left" w:pos="14656"/>
+        </w:tabs>
+        <w:wordWrap w:val="0"/>
+        <w:textAlignment w:val="baseline"/>
+        <w:rPr>
+          <w:rFonts w:ascii="Courier New" w:eastAsia="Times New Roman" w:hAnsi="Courier New" w:cs="Courier New"/>
+          <w:color w:val="000000"/>
+          <w:sz w:val="21"/>
+          <w:szCs w:val="21"/>
+        </w:rPr>
+      </w:pPr>
+      <w:r>
+        <w:rPr>
+          <w:rFonts w:ascii="Courier New" w:eastAsia="Times New Roman" w:hAnsi="Courier New" w:cs="Courier New"/>
+          <w:color w:val="000000"/>
+          <w:sz w:val="21"/>
+          <w:szCs w:val="21"/>
+        </w:rPr>
+        <w:t xml:space="preserve">dropout_2 (Dropout)          (None, 8, 8, 64)          0         </w:t>
+      </w:r>
+    </w:p>
+    <w:p>
+      <w:pPr>
+        <w:tabs>
+          <w:tab w:val="left" w:pos="916"/>
+          <w:tab w:val="left" w:pos="1832"/>
+          <w:tab w:val="left" w:pos="2748"/>
+          <w:tab w:val="left" w:pos="3664"/>
+          <w:tab w:val="left" w:pos="4580"/>
+          <w:tab w:val="left" w:pos="5496"/>
+          <w:tab w:val="left" w:pos="6412"/>
+          <w:tab w:val="left" w:pos="7328"/>
+          <w:tab w:val="left" w:pos="8244"/>
+          <w:tab w:val="left" w:pos="9160"/>
+          <w:tab w:val="left" w:pos="10076"/>
+          <w:tab w:val="left" w:pos="10992"/>
+          <w:tab w:val="left" w:pos="11908"/>
+          <w:tab w:val="left" w:pos="12824"/>
+          <w:tab w:val="left" w:pos="13740"/>
+          <w:tab w:val="left" w:pos="14656"/>
+        </w:tabs>
+        <w:wordWrap w:val="0"/>
+        <w:textAlignment w:val="baseline"/>
+        <w:rPr>
+          <w:rFonts w:ascii="Courier New" w:eastAsia="Times New Roman" w:hAnsi="Courier New" w:cs="Courier New"/>
+          <w:color w:val="000000"/>
+          <w:sz w:val="21"/>
+          <w:szCs w:val="21"/>
+        </w:rPr>
+      </w:pPr>
+      <w:r>
+        <w:rPr>
+          <w:rFonts w:ascii="Courier New" w:eastAsia="Times New Roman" w:hAnsi="Courier New" w:cs="Courier New"/>
+          <w:color w:val="000000"/>
+          <w:sz w:val="21"/>
+          <w:szCs w:val="21"/>
+        </w:rPr>
+        <w:t>_________________________________________________________________</w:t>
+      </w:r>
+    </w:p>
+    <w:p>
+      <w:pPr>
+        <w:tabs>
+          <w:tab w:val="left" w:pos="916"/>
+          <w:tab w:val="left" w:pos="1832"/>
+          <w:tab w:val="left" w:pos="2748"/>
+          <w:tab w:val="left" w:pos="3664"/>
+          <w:tab w:val="left" w:pos="4580"/>
+          <w:tab w:val="left" w:pos="5496"/>
+          <w:tab w:val="left" w:pos="6412"/>
+          <w:tab w:val="left" w:pos="7328"/>
+          <w:tab w:val="left" w:pos="8244"/>
+          <w:tab w:val="left" w:pos="9160"/>
+          <w:tab w:val="left" w:pos="10076"/>
+          <w:tab w:val="left" w:pos="10992"/>
+          <w:tab w:val="left" w:pos="11908"/>
+          <w:tab w:val="left" w:pos="12824"/>
+          <w:tab w:val="left" w:pos="13740"/>
+          <w:tab w:val="left" w:pos="14656"/>
+        </w:tabs>
+        <w:wordWrap w:val="0"/>
+        <w:textAlignment w:val="baseline"/>
+        <w:rPr>
+          <w:rFonts w:ascii="Courier New" w:eastAsia="Times New Roman" w:hAnsi="Courier New" w:cs="Courier New"/>
+          <w:color w:val="000000"/>
+          <w:sz w:val="21"/>
+          <w:szCs w:val="21"/>
+        </w:rPr>
+      </w:pPr>
+      <w:r>
+        <w:rPr>
+          <w:rFonts w:ascii="Courier New" w:eastAsia="Times New Roman" w:hAnsi="Courier New" w:cs="Courier New"/>
+          <w:color w:val="000000"/>
+          <w:sz w:val="21"/>
+          <w:szCs w:val="21"/>
+        </w:rPr>
+        <w:t xml:space="preserve">conv2d_5 (Conv2D)            (None, 8, 8, 128)         73856     </w:t>
+      </w:r>
+    </w:p>
+    <w:p>
+      <w:pPr>
+        <w:tabs>
+          <w:tab w:val="left" w:pos="916"/>
+          <w:tab w:val="left" w:pos="1832"/>
+          <w:tab w:val="left" w:pos="2748"/>
+          <w:tab w:val="left" w:pos="3664"/>
+          <w:tab w:val="left" w:pos="4580"/>
+          <w:tab w:val="left" w:pos="5496"/>
+          <w:tab w:val="left" w:pos="6412"/>
+          <w:tab w:val="left" w:pos="7328"/>
+          <w:tab w:val="left" w:pos="8244"/>
+          <w:tab w:val="left" w:pos="9160"/>
+          <w:tab w:val="left" w:pos="10076"/>
+          <w:tab w:val="left" w:pos="10992"/>
+          <w:tab w:val="left" w:pos="11908"/>
+          <w:tab w:val="left" w:pos="12824"/>
+          <w:tab w:val="left" w:pos="13740"/>
+          <w:tab w:val="left" w:pos="14656"/>
+        </w:tabs>
+        <w:wordWrap w:val="0"/>
+        <w:textAlignment w:val="baseline"/>
+        <w:rPr>
+          <w:rFonts w:ascii="Courier New" w:eastAsia="Times New Roman" w:hAnsi="Courier New" w:cs="Courier New"/>
+          <w:color w:val="000000"/>
+          <w:sz w:val="21"/>
+          <w:szCs w:val="21"/>
+        </w:rPr>
+      </w:pPr>
+      <w:r>
+        <w:rPr>
+          <w:rFonts w:ascii="Courier New" w:eastAsia="Times New Roman" w:hAnsi="Courier New" w:cs="Courier New"/>
+          <w:color w:val="000000"/>
+          <w:sz w:val="21"/>
+          <w:szCs w:val="21"/>
+        </w:rPr>
+        <w:t>_________________________________________________________________</w:t>
+      </w:r>
+    </w:p>
+    <w:p>
+      <w:pPr>
+        <w:tabs>
+          <w:tab w:val="left" w:pos="916"/>
+          <w:tab w:val="left" w:pos="1832"/>
+          <w:tab w:val="left" w:pos="2748"/>
+          <w:tab w:val="left" w:pos="3664"/>
+          <w:tab w:val="left" w:pos="4580"/>
+          <w:tab w:val="left" w:pos="5496"/>
+          <w:tab w:val="left" w:pos="6412"/>
+          <w:tab w:val="left" w:pos="7328"/>
+          <w:tab w:val="left" w:pos="8244"/>
+          <w:tab w:val="left" w:pos="9160"/>
+          <w:tab w:val="left" w:pos="10076"/>
+          <w:tab w:val="left" w:pos="10992"/>
+          <w:tab w:val="left" w:pos="11908"/>
+          <w:tab w:val="left" w:pos="12824"/>
+          <w:tab w:val="left" w:pos="13740"/>
+          <w:tab w:val="left" w:pos="14656"/>
+        </w:tabs>
+        <w:wordWrap w:val="0"/>
+        <w:textAlignment w:val="baseline"/>
+        <w:rPr>
+          <w:rFonts w:ascii="Courier New" w:eastAsia="Times New Roman" w:hAnsi="Courier New" w:cs="Courier New"/>
+          <w:color w:val="000000"/>
+          <w:sz w:val="21"/>
+          <w:szCs w:val="21"/>
+        </w:rPr>
+      </w:pPr>
+      <w:r>
+        <w:rPr>
+          <w:rFonts w:ascii="Courier New" w:eastAsia="Times New Roman" w:hAnsi="Courier New" w:cs="Courier New"/>
+          <w:color w:val="000000"/>
+          <w:sz w:val="21"/>
+          <w:szCs w:val="21"/>
+        </w:rPr>
+        <w:t xml:space="preserve">activation_5 (Activation)    (None, 8, 8, 128)         0         </w:t>
+      </w:r>
+    </w:p>
+    <w:p>
+      <w:pPr>
+        <w:tabs>
+          <w:tab w:val="left" w:pos="916"/>
+          <w:tab w:val="left" w:pos="1832"/>
+          <w:tab w:val="left" w:pos="2748"/>
+          <w:tab w:val="left" w:pos="3664"/>
+          <w:tab w:val="left" w:pos="4580"/>
+          <w:tab w:val="left" w:pos="5496"/>
+          <w:tab w:val="left" w:pos="6412"/>
+          <w:tab w:val="left" w:pos="7328"/>
+          <w:tab w:val="left" w:pos="8244"/>
+          <w:tab w:val="left" w:pos="9160"/>
+          <w:tab w:val="left" w:pos="10076"/>
+          <w:tab w:val="left" w:pos="10992"/>
+          <w:tab w:val="left" w:pos="11908"/>
+          <w:tab w:val="left" w:pos="12824"/>
+          <w:tab w:val="left" w:pos="13740"/>
+          <w:tab w:val="left" w:pos="14656"/>
+        </w:tabs>
+        <w:wordWrap w:val="0"/>
+        <w:textAlignment w:val="baseline"/>
+        <w:rPr>
+          <w:rFonts w:ascii="Courier New" w:eastAsia="Times New Roman" w:hAnsi="Courier New" w:cs="Courier New"/>
+          <w:color w:val="000000"/>
+          <w:sz w:val="21"/>
+          <w:szCs w:val="21"/>
+        </w:rPr>
+      </w:pPr>
+      <w:r>
+        <w:rPr>
+          <w:rFonts w:ascii="Courier New" w:eastAsia="Times New Roman" w:hAnsi="Courier New" w:cs="Courier New"/>
+          <w:color w:val="000000"/>
+          <w:sz w:val="21"/>
+          <w:szCs w:val="21"/>
+        </w:rPr>
+        <w:t>_________________________________________________________________</w:t>
+      </w:r>
+    </w:p>
+    <w:p>
+      <w:pPr>
+        <w:tabs>
+          <w:tab w:val="left" w:pos="916"/>
+          <w:tab w:val="left" w:pos="1832"/>
+          <w:tab w:val="left" w:pos="2748"/>
+          <w:tab w:val="left" w:pos="3664"/>
+          <w:tab w:val="left" w:pos="4580"/>
+          <w:tab w:val="left" w:pos="5496"/>
+          <w:tab w:val="left" w:pos="6412"/>
+          <w:tab w:val="left" w:pos="7328"/>
+          <w:tab w:val="left" w:pos="8244"/>
+          <w:tab w:val="left" w:pos="9160"/>
+          <w:tab w:val="left" w:pos="10076"/>
+          <w:tab w:val="left" w:pos="10992"/>
+          <w:tab w:val="left" w:pos="11908"/>
+          <w:tab w:val="left" w:pos="12824"/>
+          <w:tab w:val="left" w:pos="13740"/>
+          <w:tab w:val="left" w:pos="14656"/>
+        </w:tabs>
+        <w:wordWrap w:val="0"/>
+        <w:textAlignment w:val="baseline"/>
+        <w:rPr>
+          <w:rFonts w:ascii="Courier New" w:eastAsia="Times New Roman" w:hAnsi="Courier New" w:cs="Courier New"/>
+          <w:color w:val="000000"/>
+          <w:sz w:val="21"/>
+          <w:szCs w:val="21"/>
+        </w:rPr>
+      </w:pPr>
+      <w:r>
+        <w:rPr>
+          <w:rFonts w:ascii="Courier New" w:eastAsia="Times New Roman" w:hAnsi="Courier New" w:cs="Courier New"/>
+          <w:color w:val="000000"/>
+          <w:sz w:val="21"/>
+          <w:szCs w:val="21"/>
+        </w:rPr>
+        <w:t xml:space="preserve">batch_normalization_5 (Batch (None, 8, 8, 128)         512       </w:t>
+      </w:r>
+    </w:p>
+    <w:p>
+      <w:pPr>
+        <w:tabs>
+          <w:tab w:val="left" w:pos="916"/>
+          <w:tab w:val="left" w:pos="1832"/>
+          <w:tab w:val="left" w:pos="2748"/>
+          <w:tab w:val="left" w:pos="3664"/>
+          <w:tab w:val="left" w:pos="4580"/>
+          <w:tab w:val="left" w:pos="5496"/>
+          <w:tab w:val="left" w:pos="6412"/>
+          <w:tab w:val="left" w:pos="7328"/>
+          <w:tab w:val="left" w:pos="8244"/>
+          <w:tab w:val="left" w:pos="9160"/>
+          <w:tab w:val="left" w:pos="10076"/>
+          <w:tab w:val="left" w:pos="10992"/>
+          <w:tab w:val="left" w:pos="11908"/>
+          <w:tab w:val="left" w:pos="12824"/>
+          <w:tab w:val="left" w:pos="13740"/>
+          <w:tab w:val="left" w:pos="14656"/>
+        </w:tabs>
+        <w:wordWrap w:val="0"/>
+        <w:textAlignment w:val="baseline"/>
+        <w:rPr>
+          <w:rFonts w:ascii="Courier New" w:eastAsia="Times New Roman" w:hAnsi="Courier New" w:cs="Courier New"/>
+          <w:color w:val="000000"/>
+          <w:sz w:val="21"/>
+          <w:szCs w:val="21"/>
+        </w:rPr>
+      </w:pPr>
+      <w:r>
+        <w:rPr>
+          <w:rFonts w:ascii="Courier New" w:eastAsia="Times New Roman" w:hAnsi="Courier New" w:cs="Courier New"/>
+          <w:color w:val="000000"/>
+          <w:sz w:val="21"/>
+          <w:szCs w:val="21"/>
+        </w:rPr>
+        <w:t>_________________________________________________________________</w:t>
+      </w:r>
+    </w:p>
+    <w:p>
+      <w:pPr>
+        <w:tabs>
+          <w:tab w:val="left" w:pos="916"/>
+          <w:tab w:val="left" w:pos="1832"/>
+          <w:tab w:val="left" w:pos="2748"/>
+          <w:tab w:val="left" w:pos="3664"/>
+          <w:tab w:val="left" w:pos="4580"/>
+          <w:tab w:val="left" w:pos="5496"/>
+          <w:tab w:val="left" w:pos="6412"/>
+          <w:tab w:val="left" w:pos="7328"/>
+          <w:tab w:val="left" w:pos="8244"/>
+          <w:tab w:val="left" w:pos="9160"/>
+          <w:tab w:val="left" w:pos="10076"/>
+          <w:tab w:val="left" w:pos="10992"/>
+          <w:tab w:val="left" w:pos="11908"/>
+          <w:tab w:val="left" w:pos="12824"/>
+          <w:tab w:val="left" w:pos="13740"/>
+          <w:tab w:val="left" w:pos="14656"/>
+        </w:tabs>
+        <w:wordWrap w:val="0"/>
+        <w:textAlignment w:val="baseline"/>
+        <w:rPr>
+          <w:rFonts w:ascii="Courier New" w:eastAsia="Times New Roman" w:hAnsi="Courier New" w:cs="Courier New"/>
+          <w:color w:val="000000"/>
+          <w:sz w:val="21"/>
+          <w:szCs w:val="21"/>
+        </w:rPr>
+      </w:pPr>
+      <w:r>
+        <w:rPr>
+          <w:rFonts w:ascii="Courier New" w:eastAsia="Times New Roman" w:hAnsi="Courier New" w:cs="Courier New"/>
+          <w:color w:val="000000"/>
+          <w:sz w:val="21"/>
+          <w:szCs w:val="21"/>
+        </w:rPr>
+        <w:t xml:space="preserve">conv2d_6 (Conv2D)            (None, 8, 8, 128)         147584    </w:t>
+      </w:r>
+    </w:p>
+    <w:p>
+      <w:pPr>
+        <w:tabs>
+          <w:tab w:val="left" w:pos="916"/>
+          <w:tab w:val="left" w:pos="1832"/>
+          <w:tab w:val="left" w:pos="2748"/>
+          <w:tab w:val="left" w:pos="3664"/>
+          <w:tab w:val="left" w:pos="4580"/>
+          <w:tab w:val="left" w:pos="5496"/>
+          <w:tab w:val="left" w:pos="6412"/>
+          <w:tab w:val="left" w:pos="7328"/>
+          <w:tab w:val="left" w:pos="8244"/>
+          <w:tab w:val="left" w:pos="9160"/>
+          <w:tab w:val="left" w:pos="10076"/>
+          <w:tab w:val="left" w:pos="10992"/>
+          <w:tab w:val="left" w:pos="11908"/>
+          <w:tab w:val="left" w:pos="12824"/>
+          <w:tab w:val="left" w:pos="13740"/>
+          <w:tab w:val="left" w:pos="14656"/>
+        </w:tabs>
+        <w:wordWrap w:val="0"/>
+        <w:textAlignment w:val="baseline"/>
+        <w:rPr>
+          <w:rFonts w:ascii="Courier New" w:eastAsia="Times New Roman" w:hAnsi="Courier New" w:cs="Courier New"/>
+          <w:color w:val="000000"/>
+          <w:sz w:val="21"/>
+          <w:szCs w:val="21"/>
+        </w:rPr>
+      </w:pPr>
+      <w:r>
+        <w:rPr>
+          <w:rFonts w:ascii="Courier New" w:eastAsia="Times New Roman" w:hAnsi="Courier New" w:cs="Courier New"/>
+          <w:color w:val="000000"/>
+          <w:sz w:val="21"/>
+          <w:szCs w:val="21"/>
+        </w:rPr>
+        <w:t>_________________________________________________________________</w:t>
+      </w:r>
+    </w:p>
+    <w:p>
+      <w:pPr>
+        <w:tabs>
+          <w:tab w:val="left" w:pos="916"/>
+          <w:tab w:val="left" w:pos="1832"/>
+          <w:tab w:val="left" w:pos="2748"/>
+          <w:tab w:val="left" w:pos="3664"/>
+          <w:tab w:val="left" w:pos="4580"/>
+          <w:tab w:val="left" w:pos="5496"/>
+          <w:tab w:val="left" w:pos="6412"/>
+          <w:tab w:val="left" w:pos="7328"/>
+          <w:tab w:val="left" w:pos="8244"/>
+          <w:tab w:val="left" w:pos="9160"/>
+          <w:tab w:val="left" w:pos="10076"/>
+          <w:tab w:val="left" w:pos="10992"/>
+          <w:tab w:val="left" w:pos="11908"/>
+          <w:tab w:val="left" w:pos="12824"/>
+          <w:tab w:val="left" w:pos="13740"/>
+          <w:tab w:val="left" w:pos="14656"/>
+        </w:tabs>
+        <w:wordWrap w:val="0"/>
+        <w:textAlignment w:val="baseline"/>
+        <w:rPr>
+          <w:rFonts w:ascii="Courier New" w:eastAsia="Times New Roman" w:hAnsi="Courier New" w:cs="Courier New"/>
+          <w:color w:val="000000"/>
+          <w:sz w:val="21"/>
+          <w:szCs w:val="21"/>
+        </w:rPr>
+      </w:pPr>
+      <w:r>
+        <w:rPr>
+          <w:rFonts w:ascii="Courier New" w:eastAsia="Times New Roman" w:hAnsi="Courier New" w:cs="Courier New"/>
+          <w:color w:val="000000"/>
+          <w:sz w:val="21"/>
+          <w:szCs w:val="21"/>
+        </w:rPr>
+        <w:t xml:space="preserve">activation_6 (Activation)    (None, 8, 8, 128)         0         </w:t>
+      </w:r>
+    </w:p>
+    <w:p>
+      <w:pPr>
+        <w:tabs>
+          <w:tab w:val="left" w:pos="916"/>
+          <w:tab w:val="left" w:pos="1832"/>
+          <w:tab w:val="left" w:pos="2748"/>
+          <w:tab w:val="left" w:pos="3664"/>
+          <w:tab w:val="left" w:pos="4580"/>
+          <w:tab w:val="left" w:pos="5496"/>
+          <w:tab w:val="left" w:pos="6412"/>
+          <w:tab w:val="left" w:pos="7328"/>
+          <w:tab w:val="left" w:pos="8244"/>
+          <w:tab w:val="left" w:pos="9160"/>
+          <w:tab w:val="left" w:pos="10076"/>
+          <w:tab w:val="left" w:pos="10992"/>
+          <w:tab w:val="left" w:pos="11908"/>
+          <w:tab w:val="left" w:pos="12824"/>
+          <w:tab w:val="left" w:pos="13740"/>
+          <w:tab w:val="left" w:pos="14656"/>
+        </w:tabs>
+        <w:wordWrap w:val="0"/>
+        <w:textAlignment w:val="baseline"/>
+        <w:rPr>
+          <w:rFonts w:ascii="Courier New" w:eastAsia="Times New Roman" w:hAnsi="Courier New" w:cs="Courier New"/>
+          <w:color w:val="000000"/>
+          <w:sz w:val="21"/>
+          <w:szCs w:val="21"/>
+        </w:rPr>
+      </w:pPr>
+      <w:r>
+        <w:rPr>
+          <w:rFonts w:ascii="Courier New" w:eastAsia="Times New Roman" w:hAnsi="Courier New" w:cs="Courier New"/>
+          <w:color w:val="000000"/>
+          <w:sz w:val="21"/>
+          <w:szCs w:val="21"/>
+        </w:rPr>
+        <w:t>_________________________________________________________________</w:t>
+      </w:r>
+    </w:p>
+    <w:p>
+      <w:pPr>
+        <w:tabs>
+          <w:tab w:val="left" w:pos="916"/>
+          <w:tab w:val="left" w:pos="1832"/>
+          <w:tab w:val="left" w:pos="2748"/>
+          <w:tab w:val="left" w:pos="3664"/>
+          <w:tab w:val="left" w:pos="4580"/>
+          <w:tab w:val="left" w:pos="5496"/>
+          <w:tab w:val="left" w:pos="6412"/>
+          <w:tab w:val="left" w:pos="7328"/>
+          <w:tab w:val="left" w:pos="8244"/>
+          <w:tab w:val="left" w:pos="9160"/>
+          <w:tab w:val="left" w:pos="10076"/>
+          <w:tab w:val="left" w:pos="10992"/>
+          <w:tab w:val="left" w:pos="11908"/>
+          <w:tab w:val="left" w:pos="12824"/>
+          <w:tab w:val="left" w:pos="13740"/>
+          <w:tab w:val="left" w:pos="14656"/>
+        </w:tabs>
+        <w:wordWrap w:val="0"/>
+        <w:textAlignment w:val="baseline"/>
+        <w:rPr>
+          <w:rFonts w:ascii="Courier New" w:eastAsia="Times New Roman" w:hAnsi="Courier New" w:cs="Courier New"/>
+          <w:color w:val="000000"/>
+          <w:sz w:val="21"/>
+          <w:szCs w:val="21"/>
+        </w:rPr>
+      </w:pPr>
+      <w:r>
+        <w:rPr>
+          <w:rFonts w:ascii="Courier New" w:eastAsia="Times New Roman" w:hAnsi="Courier New" w:cs="Courier New"/>
+          <w:color w:val="000000"/>
+          <w:sz w:val="21"/>
+          <w:szCs w:val="21"/>
+        </w:rPr>
+        <w:t xml:space="preserve">batch_normalization_6 (Batch (None, 8, 8, 128)         512       </w:t>
+      </w:r>
+    </w:p>
+    <w:p>
+      <w:pPr>
+        <w:tabs>
+          <w:tab w:val="left" w:pos="916"/>
+          <w:tab w:val="left" w:pos="1832"/>
+          <w:tab w:val="left" w:pos="2748"/>
+          <w:tab w:val="left" w:pos="3664"/>
+          <w:tab w:val="left" w:pos="4580"/>
+          <w:tab w:val="left" w:pos="5496"/>
+          <w:tab w:val="left" w:pos="6412"/>
+          <w:tab w:val="left" w:pos="7328"/>
+          <w:tab w:val="left" w:pos="8244"/>
+          <w:tab w:val="left" w:pos="9160"/>
+          <w:tab w:val="left" w:pos="10076"/>
+          <w:tab w:val="left" w:pos="10992"/>
+          <w:tab w:val="left" w:pos="11908"/>
+          <w:tab w:val="left" w:pos="12824"/>
+          <w:tab w:val="left" w:pos="13740"/>
+          <w:tab w:val="left" w:pos="14656"/>
+        </w:tabs>
+        <w:wordWrap w:val="0"/>
+        <w:textAlignment w:val="baseline"/>
+        <w:rPr>
+          <w:rFonts w:ascii="Courier New" w:eastAsia="Times New Roman" w:hAnsi="Courier New" w:cs="Courier New"/>
+          <w:color w:val="000000"/>
+          <w:sz w:val="21"/>
+          <w:szCs w:val="21"/>
+        </w:rPr>
+      </w:pPr>
+      <w:r>
+        <w:rPr>
+          <w:rFonts w:ascii="Courier New" w:eastAsia="Times New Roman" w:hAnsi="Courier New" w:cs="Courier New"/>
+          <w:color w:val="000000"/>
+          <w:sz w:val="21"/>
+          <w:szCs w:val="21"/>
+        </w:rPr>
+        <w:t>_________________________________________________________________</w:t>
+      </w:r>
+    </w:p>
+    <w:p>
+      <w:pPr>
+        <w:tabs>
+          <w:tab w:val="left" w:pos="916"/>
+          <w:tab w:val="left" w:pos="1832"/>
+          <w:tab w:val="left" w:pos="2748"/>
+          <w:tab w:val="left" w:pos="3664"/>
+          <w:tab w:val="left" w:pos="4580"/>
+          <w:tab w:val="left" w:pos="5496"/>
+          <w:tab w:val="left" w:pos="6412"/>
+          <w:tab w:val="left" w:pos="7328"/>
+          <w:tab w:val="left" w:pos="8244"/>
+          <w:tab w:val="left" w:pos="9160"/>
+          <w:tab w:val="left" w:pos="10076"/>
+          <w:tab w:val="left" w:pos="10992"/>
+          <w:tab w:val="left" w:pos="11908"/>
+          <w:tab w:val="left" w:pos="12824"/>
+          <w:tab w:val="left" w:pos="13740"/>
+          <w:tab w:val="left" w:pos="14656"/>
+        </w:tabs>
+        <w:wordWrap w:val="0"/>
+        <w:textAlignment w:val="baseline"/>
+        <w:rPr>
+          <w:rFonts w:ascii="Courier New" w:eastAsia="Times New Roman" w:hAnsi="Courier New" w:cs="Courier New"/>
+          <w:color w:val="000000"/>
+          <w:sz w:val="21"/>
+          <w:szCs w:val="21"/>
+        </w:rPr>
+      </w:pPr>
+      <w:r>
+        <w:rPr>
+          <w:rFonts w:ascii="Courier New" w:eastAsia="Times New Roman" w:hAnsi="Courier New" w:cs="Courier New"/>
+          <w:color w:val="000000"/>
+          <w:sz w:val="21"/>
+          <w:szCs w:val="21"/>
+        </w:rPr>
+        <w:t xml:space="preserve">max_pooling2d_3 (MaxPooling2 (None, 4, 4, 128)         0         </w:t>
+      </w:r>
+    </w:p>
+    <w:p>
+      <w:pPr>
+        <w:tabs>
+          <w:tab w:val="left" w:pos="916"/>
+          <w:tab w:val="left" w:pos="1832"/>
+          <w:tab w:val="left" w:pos="2748"/>
+          <w:tab w:val="left" w:pos="3664"/>
+          <w:tab w:val="left" w:pos="4580"/>
+          <w:tab w:val="left" w:pos="5496"/>
+          <w:tab w:val="left" w:pos="6412"/>
+          <w:tab w:val="left" w:pos="7328"/>
+          <w:tab w:val="left" w:pos="8244"/>
+          <w:tab w:val="left" w:pos="9160"/>
+          <w:tab w:val="left" w:pos="10076"/>
+          <w:tab w:val="left" w:pos="10992"/>
+          <w:tab w:val="left" w:pos="11908"/>
+          <w:tab w:val="left" w:pos="12824"/>
+          <w:tab w:val="left" w:pos="13740"/>
+          <w:tab w:val="left" w:pos="14656"/>
+        </w:tabs>
+        <w:wordWrap w:val="0"/>
+        <w:textAlignment w:val="baseline"/>
+        <w:rPr>
+          <w:rFonts w:ascii="Courier New" w:eastAsia="Times New Roman" w:hAnsi="Courier New" w:cs="Courier New"/>
+          <w:color w:val="000000"/>
+          <w:sz w:val="21"/>
+          <w:szCs w:val="21"/>
+        </w:rPr>
+      </w:pPr>
+      <w:r>
+        <w:rPr>
+          <w:rFonts w:ascii="Courier New" w:eastAsia="Times New Roman" w:hAnsi="Courier New" w:cs="Courier New"/>
+          <w:color w:val="000000"/>
+          <w:sz w:val="21"/>
+          <w:szCs w:val="21"/>
+        </w:rPr>
+        <w:t>_________________________________________________________________</w:t>
+      </w:r>
+    </w:p>
+    <w:p>
+      <w:pPr>
+        <w:tabs>
+          <w:tab w:val="left" w:pos="916"/>
+          <w:tab w:val="left" w:pos="1832"/>
+          <w:tab w:val="left" w:pos="2748"/>
+          <w:tab w:val="left" w:pos="3664"/>
+          <w:tab w:val="left" w:pos="4580"/>
+          <w:tab w:val="left" w:pos="5496"/>
+          <w:tab w:val="left" w:pos="6412"/>
+          <w:tab w:val="left" w:pos="7328"/>
+          <w:tab w:val="left" w:pos="8244"/>
+          <w:tab w:val="left" w:pos="9160"/>
+          <w:tab w:val="left" w:pos="10076"/>
+          <w:tab w:val="left" w:pos="10992"/>
+          <w:tab w:val="left" w:pos="11908"/>
+          <w:tab w:val="left" w:pos="12824"/>
+          <w:tab w:val="left" w:pos="13740"/>
+          <w:tab w:val="left" w:pos="14656"/>
+        </w:tabs>
+        <w:wordWrap w:val="0"/>
+        <w:textAlignment w:val="baseline"/>
+        <w:rPr>
+          <w:rFonts w:ascii="Courier New" w:eastAsia="Times New Roman" w:hAnsi="Courier New" w:cs="Courier New"/>
+          <w:color w:val="000000"/>
+          <w:sz w:val="21"/>
+          <w:szCs w:val="21"/>
+        </w:rPr>
+      </w:pPr>
+      <w:r>
+        <w:rPr>
+          <w:rFonts w:ascii="Courier New" w:eastAsia="Times New Roman" w:hAnsi="Courier New" w:cs="Courier New"/>
+          <w:color w:val="000000"/>
+          <w:sz w:val="21"/>
+          <w:szCs w:val="21"/>
+        </w:rPr>
+        <w:t xml:space="preserve">dropout_3 (Dropout)          (None, 4, 4, 128)         0         </w:t>
+      </w:r>
+    </w:p>
+    <w:p>
+      <w:pPr>
+        <w:tabs>
+          <w:tab w:val="left" w:pos="916"/>
+          <w:tab w:val="left" w:pos="1832"/>
+          <w:tab w:val="left" w:pos="2748"/>
+          <w:tab w:val="left" w:pos="3664"/>
+          <w:tab w:val="left" w:pos="4580"/>
+          <w:tab w:val="left" w:pos="5496"/>
+          <w:tab w:val="left" w:pos="6412"/>
+          <w:tab w:val="left" w:pos="7328"/>
+          <w:tab w:val="left" w:pos="8244"/>
+          <w:tab w:val="left" w:pos="9160"/>
+          <w:tab w:val="left" w:pos="10076"/>
+          <w:tab w:val="left" w:pos="10992"/>
+          <w:tab w:val="left" w:pos="11908"/>
+          <w:tab w:val="left" w:pos="12824"/>
+          <w:tab w:val="left" w:pos="13740"/>
+          <w:tab w:val="left" w:pos="14656"/>
+        </w:tabs>
+        <w:wordWrap w:val="0"/>
+        <w:textAlignment w:val="baseline"/>
+        <w:rPr>
+          <w:rFonts w:ascii="Courier New" w:eastAsia="Times New Roman" w:hAnsi="Courier New" w:cs="Courier New"/>
+          <w:color w:val="000000"/>
+          <w:sz w:val="21"/>
+          <w:szCs w:val="21"/>
+        </w:rPr>
+      </w:pPr>
+      <w:r>
+        <w:rPr>
+          <w:rFonts w:ascii="Courier New" w:eastAsia="Times New Roman" w:hAnsi="Courier New" w:cs="Courier New"/>
+          <w:color w:val="000000"/>
+          <w:sz w:val="21"/>
+          <w:szCs w:val="21"/>
+        </w:rPr>
+        <w:t>_________________________________________________________________</w:t>
+      </w:r>
+    </w:p>
+    <w:p>
+      <w:pPr>
+        <w:tabs>
+          <w:tab w:val="left" w:pos="916"/>
+          <w:tab w:val="left" w:pos="1832"/>
+          <w:tab w:val="left" w:pos="2748"/>
+          <w:tab w:val="left" w:pos="3664"/>
+          <w:tab w:val="left" w:pos="4580"/>
+          <w:tab w:val="left" w:pos="5496"/>
+          <w:tab w:val="left" w:pos="6412"/>
+          <w:tab w:val="left" w:pos="7328"/>
+          <w:tab w:val="left" w:pos="8244"/>
+          <w:tab w:val="left" w:pos="9160"/>
+          <w:tab w:val="left" w:pos="10076"/>
+          <w:tab w:val="left" w:pos="10992"/>
+          <w:tab w:val="left" w:pos="11908"/>
+          <w:tab w:val="left" w:pos="12824"/>
+          <w:tab w:val="left" w:pos="13740"/>
+          <w:tab w:val="left" w:pos="14656"/>
+        </w:tabs>
+        <w:wordWrap w:val="0"/>
+        <w:textAlignment w:val="baseline"/>
+        <w:rPr>
+          <w:rFonts w:ascii="Courier New" w:eastAsia="Times New Roman" w:hAnsi="Courier New" w:cs="Courier New"/>
+          <w:color w:val="000000"/>
+          <w:sz w:val="21"/>
+          <w:szCs w:val="21"/>
+        </w:rPr>
+      </w:pPr>
+      <w:r>
+        <w:rPr>
+          <w:rFonts w:ascii="Courier New" w:eastAsia="Times New Roman" w:hAnsi="Courier New" w:cs="Courier New"/>
+          <w:color w:val="000000"/>
+          <w:sz w:val="21"/>
+          <w:szCs w:val="21"/>
+        </w:rPr>
+        <w:t xml:space="preserve">flatten_1 (Flatten)          (None, 2048)              0         </w:t>
+      </w:r>
+    </w:p>
+    <w:p>
+      <w:pPr>
+        <w:tabs>
+          <w:tab w:val="left" w:pos="916"/>
+          <w:tab w:val="left" w:pos="1832"/>
+          <w:tab w:val="left" w:pos="2748"/>
+          <w:tab w:val="left" w:pos="3664"/>
+          <w:tab w:val="left" w:pos="4580"/>
+          <w:tab w:val="left" w:pos="5496"/>
+          <w:tab w:val="left" w:pos="6412"/>
+          <w:tab w:val="left" w:pos="7328"/>
+          <w:tab w:val="left" w:pos="8244"/>
+          <w:tab w:val="left" w:pos="9160"/>
+          <w:tab w:val="left" w:pos="10076"/>
+          <w:tab w:val="left" w:pos="10992"/>
+          <w:tab w:val="left" w:pos="11908"/>
+          <w:tab w:val="left" w:pos="12824"/>
+          <w:tab w:val="left" w:pos="13740"/>
+          <w:tab w:val="left" w:pos="14656"/>
+        </w:tabs>
+        <w:wordWrap w:val="0"/>
+        <w:textAlignment w:val="baseline"/>
+        <w:rPr>
+          <w:rFonts w:ascii="Courier New" w:eastAsia="Times New Roman" w:hAnsi="Courier New" w:cs="Courier New"/>
+          <w:color w:val="000000"/>
+          <w:sz w:val="21"/>
+          <w:szCs w:val="21"/>
+        </w:rPr>
+      </w:pPr>
+      <w:r>
+        <w:rPr>
+          <w:rFonts w:ascii="Courier New" w:eastAsia="Times New Roman" w:hAnsi="Courier New" w:cs="Courier New"/>
+          <w:color w:val="000000"/>
+          <w:sz w:val="21"/>
+          <w:szCs w:val="21"/>
+        </w:rPr>
+        <w:t>_________________________________________________________________</w:t>
+      </w:r>
+    </w:p>
+    <w:p>
+      <w:pPr>
+        <w:tabs>
+          <w:tab w:val="left" w:pos="916"/>
+          <w:tab w:val="left" w:pos="1832"/>
+          <w:tab w:val="left" w:pos="2748"/>
+          <w:tab w:val="left" w:pos="3664"/>
+          <w:tab w:val="left" w:pos="4580"/>
+          <w:tab w:val="left" w:pos="5496"/>
+          <w:tab w:val="left" w:pos="6412"/>
+          <w:tab w:val="left" w:pos="7328"/>
+          <w:tab w:val="left" w:pos="8244"/>
+          <w:tab w:val="left" w:pos="9160"/>
+          <w:tab w:val="left" w:pos="10076"/>
+          <w:tab w:val="left" w:pos="10992"/>
+          <w:tab w:val="left" w:pos="11908"/>
+          <w:tab w:val="left" w:pos="12824"/>
+          <w:tab w:val="left" w:pos="13740"/>
+          <w:tab w:val="left" w:pos="14656"/>
+        </w:tabs>
+        <w:wordWrap w:val="0"/>
+        <w:textAlignment w:val="baseline"/>
+        <w:rPr>
+          <w:rFonts w:ascii="Courier New" w:eastAsia="Times New Roman" w:hAnsi="Courier New" w:cs="Courier New"/>
+          <w:color w:val="000000"/>
+          <w:sz w:val="21"/>
+          <w:szCs w:val="21"/>
+        </w:rPr>
+      </w:pPr>
+      <w:r>
+        <w:rPr>
+          <w:rFonts w:ascii="Courier New" w:eastAsia="Times New Roman" w:hAnsi="Courier New" w:cs="Courier New"/>
+          <w:color w:val="000000"/>
+          <w:sz w:val="21"/>
+          <w:szCs w:val="21"/>
+        </w:rPr>
+        <w:t xml:space="preserve">dense_1 (Dense)              (None, 10)                20490     </w:t>
+      </w:r>
+    </w:p>
+    <w:p>
+      <w:pPr>
+        <w:tabs>
+          <w:tab w:val="left" w:pos="916"/>
+          <w:tab w:val="left" w:pos="1832"/>
+          <w:tab w:val="left" w:pos="2748"/>
+          <w:tab w:val="left" w:pos="3664"/>
+          <w:tab w:val="left" w:pos="4580"/>
+          <w:tab w:val="left" w:pos="5496"/>
+          <w:tab w:val="left" w:pos="6412"/>
+          <w:tab w:val="left" w:pos="7328"/>
+          <w:tab w:val="left" w:pos="8244"/>
+          <w:tab w:val="left" w:pos="9160"/>
+          <w:tab w:val="left" w:pos="10076"/>
+          <w:tab w:val="left" w:pos="10992"/>
+          <w:tab w:val="left" w:pos="11908"/>
+          <w:tab w:val="left" w:pos="12824"/>
+          <w:tab w:val="left" w:pos="13740"/>
+          <w:tab w:val="left" w:pos="14656"/>
+        </w:tabs>
+        <w:wordWrap w:val="0"/>
+        <w:textAlignment w:val="baseline"/>
+        <w:rPr>
+          <w:rFonts w:ascii="Courier New" w:eastAsia="Times New Roman" w:hAnsi="Courier New" w:cs="Courier New"/>
+          <w:color w:val="000000"/>
+          <w:sz w:val="21"/>
+          <w:szCs w:val="21"/>
+        </w:rPr>
+      </w:pPr>
+      <w:r>
+        <w:rPr>
+          <w:rFonts w:ascii="Courier New" w:eastAsia="Times New Roman" w:hAnsi="Courier New" w:cs="Courier New"/>
+          <w:color w:val="000000"/>
+          <w:sz w:val="21"/>
+          <w:szCs w:val="21"/>
+        </w:rPr>
+        <w:t>=================================================================</w:t>
+      </w:r>
+    </w:p>
+    <w:p>
+      <w:pPr>
+        <w:tabs>
+          <w:tab w:val="left" w:pos="916"/>
+          <w:tab w:val="left" w:pos="1832"/>
+          <w:tab w:val="left" w:pos="2748"/>
+          <w:tab w:val="left" w:pos="3664"/>
+          <w:tab w:val="left" w:pos="4580"/>
+          <w:tab w:val="left" w:pos="5496"/>
+          <w:tab w:val="left" w:pos="6412"/>
+          <w:tab w:val="left" w:pos="7328"/>
+          <w:tab w:val="left" w:pos="8244"/>
+          <w:tab w:val="left" w:pos="9160"/>
+          <w:tab w:val="left" w:pos="10076"/>
+          <w:tab w:val="left" w:pos="10992"/>
+          <w:tab w:val="left" w:pos="11908"/>
+          <w:tab w:val="left" w:pos="12824"/>
+          <w:tab w:val="left" w:pos="13740"/>
+          <w:tab w:val="left" w:pos="14656"/>
+        </w:tabs>
+        <w:wordWrap w:val="0"/>
+        <w:textAlignment w:val="baseline"/>
+        <w:rPr>
+          <w:rFonts w:ascii="Courier New" w:eastAsia="Times New Roman" w:hAnsi="Courier New" w:cs="Courier New"/>
+          <w:color w:val="000000"/>
+          <w:sz w:val="21"/>
+          <w:szCs w:val="21"/>
+        </w:rPr>
+      </w:pPr>
+      <w:r>
+        <w:rPr>
+          <w:rFonts w:ascii="Courier New" w:eastAsia="Times New Roman" w:hAnsi="Courier New" w:cs="Courier New"/>
+          <w:color w:val="000000"/>
+          <w:sz w:val="21"/>
+          <w:szCs w:val="21"/>
+        </w:rPr>
+        <w:t>Total params: 309,290</w:t>
+      </w:r>
+    </w:p>
+    <w:p>
+      <w:pPr>
+        <w:tabs>
+          <w:tab w:val="left" w:pos="916"/>
+          <w:tab w:val="left" w:pos="1832"/>
+          <w:tab w:val="left" w:pos="2748"/>
+          <w:tab w:val="left" w:pos="3664"/>
+          <w:tab w:val="left" w:pos="4580"/>
+          <w:tab w:val="left" w:pos="5496"/>
+          <w:tab w:val="left" w:pos="6412"/>
+          <w:tab w:val="left" w:pos="7328"/>
+          <w:tab w:val="left" w:pos="8244"/>
+          <w:tab w:val="left" w:pos="9160"/>
+          <w:tab w:val="left" w:pos="10076"/>
+          <w:tab w:val="left" w:pos="10992"/>
+          <w:tab w:val="left" w:pos="11908"/>
+          <w:tab w:val="left" w:pos="12824"/>
+          <w:tab w:val="left" w:pos="13740"/>
+          <w:tab w:val="left" w:pos="14656"/>
+        </w:tabs>
+        <w:wordWrap w:val="0"/>
+        <w:textAlignment w:val="baseline"/>
+        <w:rPr>
+          <w:rFonts w:ascii="Courier New" w:eastAsia="Times New Roman" w:hAnsi="Courier New" w:cs="Courier New"/>
+          <w:color w:val="000000"/>
+          <w:sz w:val="21"/>
+          <w:szCs w:val="21"/>
+        </w:rPr>
+      </w:pPr>
+      <w:r>
+        <w:rPr>
+          <w:rFonts w:ascii="Courier New" w:eastAsia="Times New Roman" w:hAnsi="Courier New" w:cs="Courier New"/>
+          <w:color w:val="000000"/>
+          <w:sz w:val="21"/>
+          <w:szCs w:val="21"/>
+        </w:rPr>
+        <w:t>Trainable params: 308,394</w:t>
+      </w:r>
+    </w:p>
+    <w:p>
+      <w:pPr>
+        <w:tabs>
+          <w:tab w:val="left" w:pos="916"/>
+          <w:tab w:val="left" w:pos="1832"/>
+          <w:tab w:val="left" w:pos="2748"/>
+          <w:tab w:val="left" w:pos="3664"/>
+          <w:tab w:val="left" w:pos="4580"/>
+          <w:tab w:val="left" w:pos="5496"/>
+          <w:tab w:val="left" w:pos="6412"/>
+          <w:tab w:val="left" w:pos="7328"/>
+          <w:tab w:val="left" w:pos="8244"/>
+          <w:tab w:val="left" w:pos="9160"/>
+          <w:tab w:val="left" w:pos="10076"/>
+          <w:tab w:val="left" w:pos="10992"/>
+          <w:tab w:val="left" w:pos="11908"/>
+          <w:tab w:val="left" w:pos="12824"/>
+          <w:tab w:val="left" w:pos="13740"/>
+          <w:tab w:val="left" w:pos="14656"/>
+        </w:tabs>
+        <w:wordWrap w:val="0"/>
+        <w:textAlignment w:val="baseline"/>
+        <w:rPr>
+          <w:rFonts w:ascii="Courier New" w:eastAsia="Times New Roman" w:hAnsi="Courier New" w:cs="Courier New"/>
+          <w:color w:val="000000"/>
+          <w:sz w:val="21"/>
+          <w:szCs w:val="21"/>
+        </w:rPr>
+      </w:pPr>
+      <w:r>
+        <w:rPr>
+          <w:rFonts w:ascii="Courier New" w:eastAsia="Times New Roman" w:hAnsi="Courier New" w:cs="Courier New"/>
+          <w:color w:val="000000"/>
+          <w:sz w:val="21"/>
+          <w:szCs w:val="21"/>
+        </w:rPr>
+        <w:t>Non-trainable params: 896</w:t>
+      </w:r>
+    </w:p>
+    <w:p>
+      <w:pPr>
+        <w:tabs>
+          <w:tab w:val="left" w:pos="916"/>
+          <w:tab w:val="left" w:pos="1832"/>
+          <w:tab w:val="left" w:pos="2748"/>
+          <w:tab w:val="left" w:pos="3664"/>
+          <w:tab w:val="left" w:pos="4580"/>
+          <w:tab w:val="left" w:pos="5496"/>
+          <w:tab w:val="left" w:pos="6412"/>
+          <w:tab w:val="left" w:pos="7328"/>
+          <w:tab w:val="left" w:pos="8244"/>
+          <w:tab w:val="left" w:pos="9160"/>
+          <w:tab w:val="left" w:pos="10076"/>
+          <w:tab w:val="left" w:pos="10992"/>
+          <w:tab w:val="left" w:pos="11908"/>
+          <w:tab w:val="left" w:pos="12824"/>
+          <w:tab w:val="left" w:pos="13740"/>
+          <w:tab w:val="left" w:pos="14656"/>
+        </w:tabs>
+        <w:wordWrap w:val="0"/>
+        <w:textAlignment w:val="baseline"/>
+        <w:rPr>
+          <w:rFonts w:ascii="Courier New" w:eastAsia="Times New Roman" w:hAnsi="Courier New" w:cs="Courier New"/>
+          <w:color w:val="000000"/>
+          <w:sz w:val="21"/>
+          <w:szCs w:val="21"/>
+        </w:rPr>
+      </w:pPr>
+      <w:r>
+        <w:rPr>
+          <w:rFonts w:ascii="Courier New" w:eastAsia="Times New Roman" w:hAnsi="Courier New" w:cs="Courier New"/>
+          <w:color w:val="000000"/>
+          <w:sz w:val="21"/>
+          <w:szCs w:val="21"/>
+        </w:rPr>
+        <w:t>_________________________________________________________________</w:t>
+      </w:r>
+    </w:p>
     <w:p>
       <w:bookmarkStart w:id="0" w:name="_GoBack"/>
       <w:bookmarkEnd w:id="0"/>

</xml_diff>